<commit_message>
Added some material for week 2 of sep100
</commit_message>
<xml_diff>
--- a/sep100/SEP100Addenda.docx
+++ b/sep100/SEP100Addenda.docx
@@ -528,318 +528,313 @@
         <w:rPr>
           <w:lang w:val="fr-FR"/>
         </w:rPr>
-        <w:t xml:space="preserve">ivide, </w:t>
-      </w:r>
-      <w:proofErr w:type="gramStart"/>
-      <w:r>
-        <w:rPr>
-          <w:lang w:val="fr-FR"/>
-        </w:rPr>
-        <w:t>multiplication,…</w:t>
-      </w:r>
-      <w:proofErr w:type="gramEnd"/>
-      <w:r>
-        <w:rPr>
-          <w:lang w:val="fr-FR"/>
-        </w:rPr>
+        <w:t>ivide, multiplication,…)</w:t>
+      </w:r>
+    </w:p>
+    <w:p>
+      <w:r>
+        <w:t>Expressions</w:t>
+      </w:r>
+    </w:p>
+    <w:p>
+      <w:r>
+        <w:t xml:space="preserve">Logic </w:t>
+      </w:r>
+      <w:r>
+        <w:t>(if else, switch)</w:t>
+      </w:r>
+    </w:p>
+    <w:p/>
+    <w:p>
+      <w:pPr>
+        <w:rPr>
+          <w:b/>
+          <w:bCs/>
+        </w:rPr>
+      </w:pPr>
+      <w:r>
+        <w:rPr>
+          <w:b/>
+          <w:bCs/>
+        </w:rPr>
+        <w:t>Week 3</w:t>
+      </w:r>
+    </w:p>
+    <w:p>
+      <w:r>
+        <w:t>Loops (for, while, do-while)</w:t>
+      </w:r>
+    </w:p>
+    <w:p/>
+    <w:p>
+      <w:pPr>
+        <w:rPr>
+          <w:b/>
+          <w:bCs/>
+        </w:rPr>
+      </w:pPr>
+      <w:r>
+        <w:rPr>
+          <w:b/>
+          <w:bCs/>
+        </w:rPr>
+        <w:t>Week 4</w:t>
+      </w:r>
+    </w:p>
+    <w:p>
+      <w:r>
+        <w:t>Structures</w:t>
+      </w:r>
+    </w:p>
+    <w:p/>
+    <w:p>
+      <w:pPr>
+        <w:rPr>
+          <w:b/>
+          <w:bCs/>
+        </w:rPr>
+      </w:pPr>
+      <w:r>
+        <w:rPr>
+          <w:b/>
+          <w:bCs/>
+        </w:rPr>
+        <w:t>Week 5</w:t>
+      </w:r>
+    </w:p>
+    <w:p>
+      <w:r>
+        <w:lastRenderedPageBreak/>
+        <w:t>Functions</w:t>
+      </w:r>
+    </w:p>
+    <w:p>
+      <w:r>
+        <w:t>Pointers</w:t>
+      </w:r>
+    </w:p>
+    <w:p/>
+    <w:p>
+      <w:pPr>
+        <w:rPr>
+          <w:b/>
+          <w:bCs/>
+        </w:rPr>
+      </w:pPr>
+      <w:r>
+        <w:rPr>
+          <w:b/>
+          <w:bCs/>
+        </w:rPr>
+        <w:t>Week 6</w:t>
+      </w:r>
+    </w:p>
+    <w:p>
+      <w:r>
+        <w:t>Testing and Debugging</w:t>
+      </w:r>
+    </w:p>
+    <w:p>
+      <w:r>
+        <w:t>Design</w:t>
+      </w:r>
+    </w:p>
+    <w:p/>
+    <w:p>
+      <w:pPr>
+        <w:rPr>
+          <w:b/>
+          <w:bCs/>
+        </w:rPr>
+      </w:pPr>
+      <w:r>
+        <w:rPr>
+          <w:b/>
+          <w:bCs/>
+        </w:rPr>
+        <w:t>Week 7</w:t>
+      </w:r>
+    </w:p>
+    <w:p>
+      <w:r>
+        <w:t>Midterm</w:t>
+      </w:r>
+    </w:p>
+    <w:p/>
+    <w:p>
+      <w:pPr>
+        <w:rPr>
+          <w:b/>
+          <w:bCs/>
+        </w:rPr>
+      </w:pPr>
+      <w:r>
+        <w:rPr>
+          <w:b/>
+          <w:bCs/>
+        </w:rPr>
+        <w:t>Week 8</w:t>
+      </w:r>
+    </w:p>
+    <w:p>
+      <w:r>
+        <w:t>Functions, Arrays and Structures</w:t>
+      </w:r>
+    </w:p>
+    <w:p/>
+    <w:p>
+      <w:pPr>
+        <w:rPr>
+          <w:b/>
+          <w:bCs/>
+        </w:rPr>
+      </w:pPr>
+      <w:r>
+        <w:rPr>
+          <w:b/>
+          <w:bCs/>
+        </w:rPr>
+        <w:t>Week 9</w:t>
+      </w:r>
+    </w:p>
+    <w:p>
+      <w:r>
+        <w:t>Dynamic Memory</w:t>
+      </w:r>
+    </w:p>
+    <w:p>
+      <w:r>
+        <w:t>Linked Lists</w:t>
+      </w:r>
+    </w:p>
+    <w:p/>
+    <w:p>
+      <w:pPr>
+        <w:rPr>
+          <w:b/>
+          <w:bCs/>
+        </w:rPr>
+      </w:pPr>
+      <w:r>
+        <w:rPr>
+          <w:b/>
+          <w:bCs/>
+        </w:rPr>
+        <w:t>Week 10</w:t>
+      </w:r>
+    </w:p>
+    <w:p>
+      <w:r>
+        <w:t>Classes</w:t>
+      </w:r>
+    </w:p>
+    <w:p/>
+    <w:p>
+      <w:pPr>
+        <w:rPr>
+          <w:b/>
+          <w:bCs/>
+        </w:rPr>
+      </w:pPr>
+      <w:r>
+        <w:rPr>
+          <w:b/>
+          <w:bCs/>
+        </w:rPr>
+        <w:t>Week 11</w:t>
+      </w:r>
+    </w:p>
+    <w:p>
+      <w:r>
+        <w:t>Classes – Construction and Destruction</w:t>
+      </w:r>
+    </w:p>
+    <w:p>
+      <w:r>
+        <w:t>Classes – Overloading</w:t>
+      </w:r>
+    </w:p>
+    <w:p>
+      <w:pPr>
+        <w:rPr>
+          <w:b/>
+          <w:bCs/>
+        </w:rPr>
+      </w:pPr>
+    </w:p>
+    <w:p>
+      <w:pPr>
+        <w:rPr>
+          <w:b/>
+          <w:bCs/>
+        </w:rPr>
+      </w:pPr>
+      <w:r>
+        <w:rPr>
+          <w:b/>
+          <w:bCs/>
+        </w:rPr>
+        <w:t>Week 1</w:t>
+      </w:r>
+      <w:r>
+        <w:rPr>
+          <w:b/>
+          <w:bCs/>
+        </w:rPr>
+        <w:t>2</w:t>
+      </w:r>
+    </w:p>
+    <w:p>
+      <w:r>
+        <w:t xml:space="preserve">Classes </w:t>
+      </w:r>
+      <w:r>
+        <w:t>–</w:t>
+      </w:r>
+      <w:r>
+        <w:t xml:space="preserve"> </w:t>
+      </w:r>
+      <w:r>
+        <w:t>Encapsulation (</w:t>
+      </w:r>
+      <w:r>
+        <w:t>Privacy</w:t>
+      </w:r>
+      <w:r>
         <w:t>)</w:t>
       </w:r>
     </w:p>
     <w:p>
-      <w:r>
-        <w:t>Expressions (if else, switch)</w:t>
-      </w:r>
-    </w:p>
-    <w:p/>
-    <w:p>
-      <w:pPr>
-        <w:rPr>
-          <w:b/>
-          <w:bCs/>
-        </w:rPr>
-      </w:pPr>
-      <w:r>
-        <w:rPr>
-          <w:b/>
-          <w:bCs/>
-        </w:rPr>
-        <w:t>Week 3</w:t>
-      </w:r>
-    </w:p>
-    <w:p>
-      <w:r>
-        <w:t>Loops (for, while, do-while)</w:t>
-      </w:r>
-    </w:p>
-    <w:p/>
-    <w:p>
-      <w:pPr>
-        <w:rPr>
-          <w:b/>
-          <w:bCs/>
-        </w:rPr>
-      </w:pPr>
-      <w:r>
-        <w:rPr>
-          <w:b/>
-          <w:bCs/>
-        </w:rPr>
-        <w:t>Week 4</w:t>
-      </w:r>
-    </w:p>
-    <w:p>
-      <w:r>
-        <w:t>Structures</w:t>
-      </w:r>
-    </w:p>
-    <w:p/>
-    <w:p>
-      <w:pPr>
-        <w:rPr>
-          <w:b/>
-          <w:bCs/>
-        </w:rPr>
-      </w:pPr>
-      <w:r>
-        <w:rPr>
-          <w:b/>
-          <w:bCs/>
-        </w:rPr>
-        <w:t>Week 5</w:t>
-      </w:r>
-    </w:p>
-    <w:p>
-      <w:r>
-        <w:t>Functions</w:t>
+      <w:pPr>
+        <w:rPr>
+          <w:b/>
+          <w:bCs/>
+        </w:rPr>
+      </w:pPr>
+    </w:p>
+    <w:p>
+      <w:pPr>
+        <w:rPr>
+          <w:b/>
+          <w:bCs/>
+        </w:rPr>
+      </w:pPr>
+      <w:r>
+        <w:rPr>
+          <w:b/>
+          <w:bCs/>
+        </w:rPr>
+        <w:t>Week 13</w:t>
+      </w:r>
+    </w:p>
+    <w:p>
+      <w:r>
+        <w:t>Secondary Storage</w:t>
       </w:r>
     </w:p>
     <w:p>
       <w:r>
         <w:lastRenderedPageBreak/>
-        <w:t>Pointers</w:t>
-      </w:r>
-    </w:p>
-    <w:p/>
-    <w:p>
-      <w:pPr>
-        <w:rPr>
-          <w:b/>
-          <w:bCs/>
-        </w:rPr>
-      </w:pPr>
-      <w:r>
-        <w:rPr>
-          <w:b/>
-          <w:bCs/>
-        </w:rPr>
-        <w:t>Week 6</w:t>
-      </w:r>
-    </w:p>
-    <w:p>
-      <w:r>
-        <w:t>Testing and Debugging</w:t>
-      </w:r>
-    </w:p>
-    <w:p>
-      <w:r>
-        <w:t>Design</w:t>
-      </w:r>
-    </w:p>
-    <w:p/>
-    <w:p>
-      <w:pPr>
-        <w:rPr>
-          <w:b/>
-          <w:bCs/>
-        </w:rPr>
-      </w:pPr>
-      <w:r>
-        <w:rPr>
-          <w:b/>
-          <w:bCs/>
-        </w:rPr>
-        <w:t>Week 7</w:t>
-      </w:r>
-    </w:p>
-    <w:p>
-      <w:r>
-        <w:t>Midterm</w:t>
-      </w:r>
-    </w:p>
-    <w:p/>
-    <w:p>
-      <w:pPr>
-        <w:rPr>
-          <w:b/>
-          <w:bCs/>
-        </w:rPr>
-      </w:pPr>
-      <w:r>
-        <w:rPr>
-          <w:b/>
-          <w:bCs/>
-        </w:rPr>
-        <w:t>Week 8</w:t>
-      </w:r>
-    </w:p>
-    <w:p>
-      <w:r>
-        <w:t>Functions, Arrays and Structures</w:t>
-      </w:r>
-    </w:p>
-    <w:p/>
-    <w:p>
-      <w:pPr>
-        <w:rPr>
-          <w:b/>
-          <w:bCs/>
-        </w:rPr>
-      </w:pPr>
-      <w:r>
-        <w:rPr>
-          <w:b/>
-          <w:bCs/>
-        </w:rPr>
-        <w:t>Week 9</w:t>
-      </w:r>
-    </w:p>
-    <w:p>
-      <w:r>
-        <w:t>Dynamic Memory</w:t>
-      </w:r>
-    </w:p>
-    <w:p>
-      <w:r>
-        <w:t>Linked Lists</w:t>
-      </w:r>
-    </w:p>
-    <w:p/>
-    <w:p>
-      <w:pPr>
-        <w:rPr>
-          <w:b/>
-          <w:bCs/>
-        </w:rPr>
-      </w:pPr>
-      <w:r>
-        <w:rPr>
-          <w:b/>
-          <w:bCs/>
-        </w:rPr>
-        <w:t>Week 10</w:t>
-      </w:r>
-    </w:p>
-    <w:p>
-      <w:r>
-        <w:t>Classes</w:t>
-      </w:r>
-    </w:p>
-    <w:p/>
-    <w:p>
-      <w:pPr>
-        <w:rPr>
-          <w:b/>
-          <w:bCs/>
-        </w:rPr>
-      </w:pPr>
-      <w:r>
-        <w:rPr>
-          <w:b/>
-          <w:bCs/>
-        </w:rPr>
-        <w:t>Week 11</w:t>
-      </w:r>
-    </w:p>
-    <w:p>
-      <w:r>
-        <w:t>Classes – Construction and Destruction</w:t>
-      </w:r>
-    </w:p>
-    <w:p>
-      <w:r>
-        <w:t>Classes – Overloading</w:t>
-      </w:r>
-    </w:p>
-    <w:p>
-      <w:pPr>
-        <w:rPr>
-          <w:b/>
-          <w:bCs/>
-        </w:rPr>
-      </w:pPr>
-    </w:p>
-    <w:p>
-      <w:pPr>
-        <w:rPr>
-          <w:b/>
-          <w:bCs/>
-        </w:rPr>
-      </w:pPr>
-      <w:r>
-        <w:rPr>
-          <w:b/>
-          <w:bCs/>
-        </w:rPr>
-        <w:t>Week 1</w:t>
-      </w:r>
-      <w:r>
-        <w:rPr>
-          <w:b/>
-          <w:bCs/>
-        </w:rPr>
-        <w:t>2</w:t>
-      </w:r>
-    </w:p>
-    <w:p>
-      <w:r>
-        <w:t xml:space="preserve">Classes </w:t>
-      </w:r>
-      <w:r>
-        <w:t>–</w:t>
-      </w:r>
-      <w:r>
-        <w:t xml:space="preserve"> </w:t>
-      </w:r>
-      <w:r>
-        <w:t>Encapsulation (</w:t>
-      </w:r>
-      <w:r>
-        <w:t>Privacy</w:t>
-      </w:r>
-      <w:r>
-        <w:t>)</w:t>
-      </w:r>
-    </w:p>
-    <w:p>
-      <w:pPr>
-        <w:rPr>
-          <w:b/>
-          <w:bCs/>
-        </w:rPr>
-      </w:pPr>
-    </w:p>
-    <w:p>
-      <w:pPr>
-        <w:rPr>
-          <w:b/>
-          <w:bCs/>
-        </w:rPr>
-      </w:pPr>
-      <w:r>
-        <w:rPr>
-          <w:b/>
-          <w:bCs/>
-        </w:rPr>
-        <w:t>Week 13</w:t>
-      </w:r>
-    </w:p>
-    <w:p>
-      <w:r>
-        <w:t>Secondary Storage</w:t>
-      </w:r>
-    </w:p>
-    <w:p>
-      <w:r>
         <w:t>Standard Library</w:t>
       </w:r>
       <w:r>
@@ -848,7 +843,6 @@
     </w:p>
     <w:p>
       <w:r>
-        <w:lastRenderedPageBreak/>
         <w:t>Language Standards</w:t>
       </w:r>
     </w:p>

</xml_diff>

<commit_message>
Added sample source code for week 3 of sep100
</commit_message>
<xml_diff>
--- a/sep100/SEP100Addenda.docx
+++ b/sep100/SEP100Addenda.docx
@@ -522,13 +522,55 @@
         <w:rPr>
           <w:lang w:val="fr-FR"/>
         </w:rPr>
-        <w:t>Computations (plus, minus, modulus, d</w:t>
-      </w:r>
+        <w:t xml:space="preserve">Computations (plus, minus, </w:t>
+      </w:r>
+      <w:proofErr w:type="spellStart"/>
       <w:r>
         <w:rPr>
           <w:lang w:val="fr-FR"/>
         </w:rPr>
-        <w:t>ivide, multiplication,…)</w:t>
+        <w:t>modulus</w:t>
+      </w:r>
+      <w:proofErr w:type="spellEnd"/>
+      <w:r>
+        <w:rPr>
+          <w:lang w:val="fr-FR"/>
+        </w:rPr>
+        <w:t xml:space="preserve">, </w:t>
+      </w:r>
+      <w:proofErr w:type="spellStart"/>
+      <w:r>
+        <w:rPr>
+          <w:lang w:val="fr-FR"/>
+        </w:rPr>
+        <w:t>d</w:t>
+      </w:r>
+      <w:r>
+        <w:rPr>
+          <w:lang w:val="fr-FR"/>
+        </w:rPr>
+        <w:t>ivide</w:t>
+      </w:r>
+      <w:proofErr w:type="spellEnd"/>
+      <w:r>
+        <w:rPr>
+          <w:lang w:val="fr-FR"/>
+        </w:rPr>
+        <w:t xml:space="preserve">, </w:t>
+      </w:r>
+      <w:proofErr w:type="gramStart"/>
+      <w:r>
+        <w:rPr>
+          <w:lang w:val="fr-FR"/>
+        </w:rPr>
+        <w:t>multiplication,…</w:t>
+      </w:r>
+      <w:proofErr w:type="gramEnd"/>
+      <w:r>
+        <w:rPr>
+          <w:lang w:val="fr-FR"/>
+        </w:rPr>
+        <w:t>)</w:t>
       </w:r>
     </w:p>
     <w:p>
@@ -565,6 +607,16 @@
         <w:t>Loops (for, while, do-while)</w:t>
       </w:r>
     </w:p>
+    <w:p>
+      <w:r>
+        <w:t>Arrays</w:t>
+      </w:r>
+    </w:p>
+    <w:p>
+      <w:r>
+        <w:t>Coding Style</w:t>
+      </w:r>
+    </w:p>
     <w:p/>
     <w:p>
       <w:pPr>
@@ -604,226 +656,226 @@
     </w:p>
     <w:p>
       <w:r>
+        <w:t>Functions</w:t>
+      </w:r>
+    </w:p>
+    <w:p>
+      <w:r>
+        <w:t>Pointers</w:t>
+      </w:r>
+    </w:p>
+    <w:p/>
+    <w:p>
+      <w:pPr>
+        <w:rPr>
+          <w:b/>
+          <w:bCs/>
+        </w:rPr>
+      </w:pPr>
+      <w:r>
+        <w:rPr>
+          <w:b/>
+          <w:bCs/>
+        </w:rPr>
+        <w:t>Week 6</w:t>
+      </w:r>
+    </w:p>
+    <w:p>
+      <w:r>
+        <w:t>Testing and Debugging</w:t>
+      </w:r>
+    </w:p>
+    <w:p>
+      <w:r>
+        <w:t>Design</w:t>
+      </w:r>
+    </w:p>
+    <w:p/>
+    <w:p>
+      <w:pPr>
+        <w:rPr>
+          <w:b/>
+          <w:bCs/>
+        </w:rPr>
+      </w:pPr>
+      <w:r>
+        <w:rPr>
+          <w:b/>
+          <w:bCs/>
+        </w:rPr>
+        <w:t>Week 7</w:t>
+      </w:r>
+    </w:p>
+    <w:p>
+      <w:r>
+        <w:t>Midterm</w:t>
+      </w:r>
+    </w:p>
+    <w:p/>
+    <w:p>
+      <w:pPr>
+        <w:rPr>
+          <w:b/>
+          <w:bCs/>
+        </w:rPr>
+      </w:pPr>
+      <w:r>
+        <w:rPr>
+          <w:b/>
+          <w:bCs/>
+        </w:rPr>
+        <w:t>Week 8</w:t>
+      </w:r>
+    </w:p>
+    <w:p>
+      <w:r>
+        <w:t>Functions, Arrays and Structures</w:t>
+      </w:r>
+    </w:p>
+    <w:p/>
+    <w:p>
+      <w:pPr>
+        <w:rPr>
+          <w:b/>
+          <w:bCs/>
+        </w:rPr>
+      </w:pPr>
+      <w:r>
+        <w:rPr>
+          <w:b/>
+          <w:bCs/>
+        </w:rPr>
+        <w:t>Week 9</w:t>
+      </w:r>
+    </w:p>
+    <w:p>
+      <w:r>
+        <w:t>Dynamic Memory</w:t>
+      </w:r>
+    </w:p>
+    <w:p>
+      <w:r>
+        <w:t>Linked Lists</w:t>
+      </w:r>
+    </w:p>
+    <w:p/>
+    <w:p>
+      <w:pPr>
+        <w:rPr>
+          <w:b/>
+          <w:bCs/>
+        </w:rPr>
+      </w:pPr>
+      <w:r>
+        <w:rPr>
+          <w:b/>
+          <w:bCs/>
+        </w:rPr>
+        <w:t>Week 10</w:t>
+      </w:r>
+    </w:p>
+    <w:p>
+      <w:r>
+        <w:t>Classes</w:t>
+      </w:r>
+    </w:p>
+    <w:p/>
+    <w:p>
+      <w:pPr>
+        <w:rPr>
+          <w:b/>
+          <w:bCs/>
+        </w:rPr>
+      </w:pPr>
+      <w:r>
+        <w:rPr>
+          <w:b/>
+          <w:bCs/>
+        </w:rPr>
+        <w:t>Week 11</w:t>
+      </w:r>
+    </w:p>
+    <w:p>
+      <w:r>
+        <w:t>Classes – Construction and Destruction</w:t>
+      </w:r>
+    </w:p>
+    <w:p>
+      <w:r>
+        <w:t>Classes – Overloading</w:t>
+      </w:r>
+    </w:p>
+    <w:p>
+      <w:pPr>
+        <w:rPr>
+          <w:b/>
+          <w:bCs/>
+        </w:rPr>
+      </w:pPr>
+    </w:p>
+    <w:p>
+      <w:pPr>
+        <w:rPr>
+          <w:b/>
+          <w:bCs/>
+        </w:rPr>
+      </w:pPr>
+      <w:r>
+        <w:rPr>
+          <w:b/>
+          <w:bCs/>
+        </w:rPr>
+        <w:t>Week 1</w:t>
+      </w:r>
+      <w:r>
+        <w:rPr>
+          <w:b/>
+          <w:bCs/>
+        </w:rPr>
+        <w:t>2</w:t>
+      </w:r>
+    </w:p>
+    <w:p>
+      <w:r>
+        <w:t xml:space="preserve">Classes </w:t>
+      </w:r>
+      <w:r>
+        <w:t>–</w:t>
+      </w:r>
+      <w:r>
+        <w:t xml:space="preserve"> </w:t>
+      </w:r>
+      <w:r>
+        <w:t>Encapsulation (</w:t>
+      </w:r>
+      <w:r>
+        <w:t>Privacy</w:t>
+      </w:r>
+      <w:r>
+        <w:t>)</w:t>
+      </w:r>
+    </w:p>
+    <w:p>
+      <w:pPr>
+        <w:rPr>
+          <w:b/>
+          <w:bCs/>
+        </w:rPr>
+      </w:pPr>
+    </w:p>
+    <w:p>
+      <w:pPr>
+        <w:rPr>
+          <w:b/>
+          <w:bCs/>
+        </w:rPr>
+      </w:pPr>
+      <w:r>
+        <w:rPr>
+          <w:b/>
+          <w:bCs/>
+        </w:rPr>
         <w:lastRenderedPageBreak/>
-        <w:t>Functions</w:t>
-      </w:r>
-    </w:p>
-    <w:p>
-      <w:r>
-        <w:t>Pointers</w:t>
-      </w:r>
-    </w:p>
-    <w:p/>
-    <w:p>
-      <w:pPr>
-        <w:rPr>
-          <w:b/>
-          <w:bCs/>
-        </w:rPr>
-      </w:pPr>
-      <w:r>
-        <w:rPr>
-          <w:b/>
-          <w:bCs/>
-        </w:rPr>
-        <w:t>Week 6</w:t>
-      </w:r>
-    </w:p>
-    <w:p>
-      <w:r>
-        <w:t>Testing and Debugging</w:t>
-      </w:r>
-    </w:p>
-    <w:p>
-      <w:r>
-        <w:t>Design</w:t>
-      </w:r>
-    </w:p>
-    <w:p/>
-    <w:p>
-      <w:pPr>
-        <w:rPr>
-          <w:b/>
-          <w:bCs/>
-        </w:rPr>
-      </w:pPr>
-      <w:r>
-        <w:rPr>
-          <w:b/>
-          <w:bCs/>
-        </w:rPr>
-        <w:t>Week 7</w:t>
-      </w:r>
-    </w:p>
-    <w:p>
-      <w:r>
-        <w:t>Midterm</w:t>
-      </w:r>
-    </w:p>
-    <w:p/>
-    <w:p>
-      <w:pPr>
-        <w:rPr>
-          <w:b/>
-          <w:bCs/>
-        </w:rPr>
-      </w:pPr>
-      <w:r>
-        <w:rPr>
-          <w:b/>
-          <w:bCs/>
-        </w:rPr>
-        <w:t>Week 8</w:t>
-      </w:r>
-    </w:p>
-    <w:p>
-      <w:r>
-        <w:t>Functions, Arrays and Structures</w:t>
-      </w:r>
-    </w:p>
-    <w:p/>
-    <w:p>
-      <w:pPr>
-        <w:rPr>
-          <w:b/>
-          <w:bCs/>
-        </w:rPr>
-      </w:pPr>
-      <w:r>
-        <w:rPr>
-          <w:b/>
-          <w:bCs/>
-        </w:rPr>
-        <w:t>Week 9</w:t>
-      </w:r>
-    </w:p>
-    <w:p>
-      <w:r>
-        <w:t>Dynamic Memory</w:t>
-      </w:r>
-    </w:p>
-    <w:p>
-      <w:r>
-        <w:t>Linked Lists</w:t>
-      </w:r>
-    </w:p>
-    <w:p/>
-    <w:p>
-      <w:pPr>
-        <w:rPr>
-          <w:b/>
-          <w:bCs/>
-        </w:rPr>
-      </w:pPr>
-      <w:r>
-        <w:rPr>
-          <w:b/>
-          <w:bCs/>
-        </w:rPr>
-        <w:t>Week 10</w:t>
-      </w:r>
-    </w:p>
-    <w:p>
-      <w:r>
-        <w:t>Classes</w:t>
-      </w:r>
-    </w:p>
-    <w:p/>
-    <w:p>
-      <w:pPr>
-        <w:rPr>
-          <w:b/>
-          <w:bCs/>
-        </w:rPr>
-      </w:pPr>
-      <w:r>
-        <w:rPr>
-          <w:b/>
-          <w:bCs/>
-        </w:rPr>
-        <w:t>Week 11</w:t>
-      </w:r>
-    </w:p>
-    <w:p>
-      <w:r>
-        <w:t>Classes – Construction and Destruction</w:t>
-      </w:r>
-    </w:p>
-    <w:p>
-      <w:r>
-        <w:t>Classes – Overloading</w:t>
-      </w:r>
-    </w:p>
-    <w:p>
-      <w:pPr>
-        <w:rPr>
-          <w:b/>
-          <w:bCs/>
-        </w:rPr>
-      </w:pPr>
-    </w:p>
-    <w:p>
-      <w:pPr>
-        <w:rPr>
-          <w:b/>
-          <w:bCs/>
-        </w:rPr>
-      </w:pPr>
-      <w:r>
-        <w:rPr>
-          <w:b/>
-          <w:bCs/>
-        </w:rPr>
-        <w:t>Week 1</w:t>
-      </w:r>
-      <w:r>
-        <w:rPr>
-          <w:b/>
-          <w:bCs/>
-        </w:rPr>
-        <w:t>2</w:t>
-      </w:r>
-    </w:p>
-    <w:p>
-      <w:r>
-        <w:t xml:space="preserve">Classes </w:t>
-      </w:r>
-      <w:r>
-        <w:t>–</w:t>
-      </w:r>
-      <w:r>
-        <w:t xml:space="preserve"> </w:t>
-      </w:r>
-      <w:r>
-        <w:t>Encapsulation (</w:t>
-      </w:r>
-      <w:r>
-        <w:t>Privacy</w:t>
-      </w:r>
-      <w:r>
-        <w:t>)</w:t>
-      </w:r>
-    </w:p>
-    <w:p>
-      <w:pPr>
-        <w:rPr>
-          <w:b/>
-          <w:bCs/>
-        </w:rPr>
-      </w:pPr>
-    </w:p>
-    <w:p>
-      <w:pPr>
-        <w:rPr>
-          <w:b/>
-          <w:bCs/>
-        </w:rPr>
-      </w:pPr>
-      <w:r>
-        <w:rPr>
-          <w:b/>
-          <w:bCs/>
-        </w:rPr>
         <w:t>Week 13</w:t>
       </w:r>
     </w:p>
@@ -834,7 +886,6 @@
     </w:p>
     <w:p>
       <w:r>
-        <w:lastRenderedPageBreak/>
         <w:t>Standard Library</w:t>
       </w:r>
       <w:r>

</xml_diff>

<commit_message>
Started week 4 (structures) for sep100
</commit_message>
<xml_diff>
--- a/sep100/SEP100Addenda.docx
+++ b/sep100/SEP100Addenda.docx
@@ -522,360 +522,330 @@
         <w:rPr>
           <w:lang w:val="fr-FR"/>
         </w:rPr>
-        <w:t xml:space="preserve">Computations (plus, minus, </w:t>
-      </w:r>
-      <w:proofErr w:type="spellStart"/>
+        <w:t>Computations (plus, minus, modulus, d</w:t>
+      </w:r>
       <w:r>
         <w:rPr>
           <w:lang w:val="fr-FR"/>
         </w:rPr>
-        <w:t>modulus</w:t>
-      </w:r>
-      <w:proofErr w:type="spellEnd"/>
-      <w:r>
-        <w:rPr>
-          <w:lang w:val="fr-FR"/>
-        </w:rPr>
-        <w:t xml:space="preserve">, </w:t>
-      </w:r>
-      <w:proofErr w:type="spellStart"/>
-      <w:r>
-        <w:rPr>
-          <w:lang w:val="fr-FR"/>
-        </w:rPr>
-        <w:t>d</w:t>
-      </w:r>
-      <w:r>
-        <w:rPr>
-          <w:lang w:val="fr-FR"/>
-        </w:rPr>
-        <w:t>ivide</w:t>
-      </w:r>
-      <w:proofErr w:type="spellEnd"/>
-      <w:r>
-        <w:rPr>
-          <w:lang w:val="fr-FR"/>
-        </w:rPr>
-        <w:t xml:space="preserve">, </w:t>
-      </w:r>
-      <w:proofErr w:type="gramStart"/>
-      <w:r>
-        <w:rPr>
-          <w:lang w:val="fr-FR"/>
-        </w:rPr>
-        <w:t>multiplication,…</w:t>
-      </w:r>
-      <w:proofErr w:type="gramEnd"/>
-      <w:r>
-        <w:rPr>
-          <w:lang w:val="fr-FR"/>
-        </w:rPr>
+        <w:t>ivide, multiplication,…)</w:t>
+      </w:r>
+    </w:p>
+    <w:p>
+      <w:r>
+        <w:t>Expressions</w:t>
+      </w:r>
+    </w:p>
+    <w:p>
+      <w:r>
+        <w:t xml:space="preserve">Logic </w:t>
+      </w:r>
+      <w:r>
+        <w:t>(if else, switch)</w:t>
+      </w:r>
+    </w:p>
+    <w:p/>
+    <w:p>
+      <w:pPr>
+        <w:rPr>
+          <w:b/>
+          <w:bCs/>
+        </w:rPr>
+      </w:pPr>
+      <w:r>
+        <w:rPr>
+          <w:b/>
+          <w:bCs/>
+        </w:rPr>
+        <w:t>Week 3</w:t>
+      </w:r>
+    </w:p>
+    <w:p>
+      <w:r>
+        <w:t>Loops (for, while, do-while)</w:t>
+      </w:r>
+    </w:p>
+    <w:p>
+      <w:r>
+        <w:t>Arrays</w:t>
+      </w:r>
+    </w:p>
+    <w:p>
+      <w:r>
+        <w:t>Coding Style</w:t>
+      </w:r>
+    </w:p>
+    <w:p/>
+    <w:p>
+      <w:pPr>
+        <w:rPr>
+          <w:b/>
+          <w:bCs/>
+        </w:rPr>
+      </w:pPr>
+      <w:r>
+        <w:rPr>
+          <w:b/>
+          <w:bCs/>
+        </w:rPr>
+        <w:t>Week 4</w:t>
+      </w:r>
+    </w:p>
+    <w:p>
+      <w:r>
+        <w:t>Structures</w:t>
+      </w:r>
+    </w:p>
+    <w:p>
+      <w:r>
+        <w:lastRenderedPageBreak/>
+        <w:t>Testing and Debugging</w:t>
+      </w:r>
+    </w:p>
+    <w:p/>
+    <w:p>
+      <w:pPr>
+        <w:rPr>
+          <w:b/>
+          <w:bCs/>
+        </w:rPr>
+      </w:pPr>
+      <w:r>
+        <w:rPr>
+          <w:b/>
+          <w:bCs/>
+        </w:rPr>
+        <w:t>Week 5</w:t>
+      </w:r>
+    </w:p>
+    <w:p>
+      <w:r>
+        <w:t>Functions</w:t>
+      </w:r>
+    </w:p>
+    <w:p>
+      <w:r>
+        <w:t>Pointers</w:t>
+      </w:r>
+    </w:p>
+    <w:p/>
+    <w:p>
+      <w:pPr>
+        <w:rPr>
+          <w:b/>
+          <w:bCs/>
+        </w:rPr>
+      </w:pPr>
+      <w:r>
+        <w:rPr>
+          <w:b/>
+          <w:bCs/>
+        </w:rPr>
+        <w:t>Week 6</w:t>
+      </w:r>
+    </w:p>
+    <w:p>
+      <w:r>
+        <w:t>Design</w:t>
+      </w:r>
+    </w:p>
+    <w:p/>
+    <w:p>
+      <w:pPr>
+        <w:rPr>
+          <w:b/>
+          <w:bCs/>
+        </w:rPr>
+      </w:pPr>
+      <w:r>
+        <w:rPr>
+          <w:b/>
+          <w:bCs/>
+        </w:rPr>
+        <w:t>Week 7</w:t>
+      </w:r>
+    </w:p>
+    <w:p>
+      <w:r>
+        <w:t>Midterm</w:t>
+      </w:r>
+    </w:p>
+    <w:p/>
+    <w:p>
+      <w:pPr>
+        <w:rPr>
+          <w:b/>
+          <w:bCs/>
+        </w:rPr>
+      </w:pPr>
+      <w:r>
+        <w:rPr>
+          <w:b/>
+          <w:bCs/>
+        </w:rPr>
+        <w:t>Week 8</w:t>
+      </w:r>
+    </w:p>
+    <w:p>
+      <w:r>
+        <w:t>Functions, Arrays and Structures</w:t>
+      </w:r>
+    </w:p>
+    <w:p/>
+    <w:p>
+      <w:pPr>
+        <w:rPr>
+          <w:b/>
+          <w:bCs/>
+        </w:rPr>
+      </w:pPr>
+      <w:r>
+        <w:rPr>
+          <w:b/>
+          <w:bCs/>
+        </w:rPr>
+        <w:t>Week 9</w:t>
+      </w:r>
+    </w:p>
+    <w:p>
+      <w:r>
+        <w:t>Dynamic Memory</w:t>
+      </w:r>
+    </w:p>
+    <w:p>
+      <w:r>
+        <w:t>Linked Lists</w:t>
+      </w:r>
+    </w:p>
+    <w:p/>
+    <w:p>
+      <w:pPr>
+        <w:rPr>
+          <w:b/>
+          <w:bCs/>
+        </w:rPr>
+      </w:pPr>
+      <w:r>
+        <w:rPr>
+          <w:b/>
+          <w:bCs/>
+        </w:rPr>
+        <w:t>Week 10</w:t>
+      </w:r>
+    </w:p>
+    <w:p>
+      <w:r>
+        <w:t>Classes</w:t>
+      </w:r>
+    </w:p>
+    <w:p>
+      <w:r>
+        <w:t>Design</w:t>
+      </w:r>
+    </w:p>
+    <w:p>
+      <w:pPr>
+        <w:rPr>
+          <w:b/>
+          <w:bCs/>
+        </w:rPr>
+      </w:pPr>
+    </w:p>
+    <w:p>
+      <w:pPr>
+        <w:rPr>
+          <w:b/>
+          <w:bCs/>
+        </w:rPr>
+      </w:pPr>
+      <w:r>
+        <w:rPr>
+          <w:b/>
+          <w:bCs/>
+        </w:rPr>
+        <w:t>Week 11</w:t>
+      </w:r>
+    </w:p>
+    <w:p>
+      <w:r>
+        <w:t>Classes – Construction and Destruction</w:t>
+      </w:r>
+    </w:p>
+    <w:p>
+      <w:r>
+        <w:t>Classes – Overloading</w:t>
+      </w:r>
+    </w:p>
+    <w:p>
+      <w:pPr>
+        <w:rPr>
+          <w:b/>
+          <w:bCs/>
+        </w:rPr>
+      </w:pPr>
+    </w:p>
+    <w:p>
+      <w:pPr>
+        <w:rPr>
+          <w:b/>
+          <w:bCs/>
+        </w:rPr>
+      </w:pPr>
+      <w:r>
+        <w:rPr>
+          <w:b/>
+          <w:bCs/>
+        </w:rPr>
+        <w:t>Week 1</w:t>
+      </w:r>
+      <w:r>
+        <w:rPr>
+          <w:b/>
+          <w:bCs/>
+        </w:rPr>
+        <w:t>2</w:t>
+      </w:r>
+    </w:p>
+    <w:p>
+      <w:r>
+        <w:t xml:space="preserve">Classes </w:t>
+      </w:r>
+      <w:r>
+        <w:t>–</w:t>
+      </w:r>
+      <w:r>
+        <w:t xml:space="preserve"> </w:t>
+      </w:r>
+      <w:r>
+        <w:t>Encapsulation (</w:t>
+      </w:r>
+      <w:r>
+        <w:t>Privacy</w:t>
+      </w:r>
+      <w:r>
         <w:t>)</w:t>
       </w:r>
     </w:p>
     <w:p>
-      <w:r>
-        <w:t>Expressions</w:t>
-      </w:r>
-    </w:p>
-    <w:p>
-      <w:r>
-        <w:t xml:space="preserve">Logic </w:t>
-      </w:r>
-      <w:r>
-        <w:t>(if else, switch)</w:t>
-      </w:r>
-    </w:p>
-    <w:p/>
-    <w:p>
-      <w:pPr>
-        <w:rPr>
-          <w:b/>
-          <w:bCs/>
-        </w:rPr>
-      </w:pPr>
-      <w:r>
-        <w:rPr>
-          <w:b/>
-          <w:bCs/>
-        </w:rPr>
-        <w:t>Week 3</w:t>
-      </w:r>
-    </w:p>
-    <w:p>
-      <w:r>
-        <w:t>Loops (for, while, do-while)</w:t>
-      </w:r>
-    </w:p>
-    <w:p>
-      <w:r>
-        <w:t>Arrays</w:t>
-      </w:r>
-    </w:p>
-    <w:p>
-      <w:r>
-        <w:t>Coding Style</w:t>
-      </w:r>
-    </w:p>
-    <w:p/>
-    <w:p>
-      <w:pPr>
-        <w:rPr>
-          <w:b/>
-          <w:bCs/>
-        </w:rPr>
-      </w:pPr>
-      <w:r>
-        <w:rPr>
-          <w:b/>
-          <w:bCs/>
-        </w:rPr>
-        <w:t>Week 4</w:t>
-      </w:r>
-    </w:p>
-    <w:p>
-      <w:r>
-        <w:t>Structures</w:t>
-      </w:r>
-    </w:p>
-    <w:p/>
-    <w:p>
-      <w:pPr>
-        <w:rPr>
-          <w:b/>
-          <w:bCs/>
-        </w:rPr>
-      </w:pPr>
-      <w:r>
-        <w:rPr>
-          <w:b/>
-          <w:bCs/>
-        </w:rPr>
-        <w:t>Week 5</w:t>
-      </w:r>
-    </w:p>
-    <w:p>
-      <w:r>
-        <w:t>Functions</w:t>
-      </w:r>
-    </w:p>
-    <w:p>
-      <w:r>
-        <w:t>Pointers</w:t>
-      </w:r>
-    </w:p>
-    <w:p/>
-    <w:p>
-      <w:pPr>
-        <w:rPr>
-          <w:b/>
-          <w:bCs/>
-        </w:rPr>
-      </w:pPr>
-      <w:r>
-        <w:rPr>
-          <w:b/>
-          <w:bCs/>
-        </w:rPr>
-        <w:t>Week 6</w:t>
-      </w:r>
-    </w:p>
-    <w:p>
-      <w:r>
-        <w:t>Testing and Debugging</w:t>
-      </w:r>
-    </w:p>
-    <w:p>
-      <w:r>
-        <w:t>Design</w:t>
-      </w:r>
-    </w:p>
-    <w:p/>
-    <w:p>
-      <w:pPr>
-        <w:rPr>
-          <w:b/>
-          <w:bCs/>
-        </w:rPr>
-      </w:pPr>
-      <w:r>
-        <w:rPr>
-          <w:b/>
-          <w:bCs/>
-        </w:rPr>
-        <w:t>Week 7</w:t>
-      </w:r>
-    </w:p>
-    <w:p>
-      <w:r>
-        <w:t>Midterm</w:t>
-      </w:r>
-    </w:p>
-    <w:p/>
-    <w:p>
-      <w:pPr>
-        <w:rPr>
-          <w:b/>
-          <w:bCs/>
-        </w:rPr>
-      </w:pPr>
-      <w:r>
-        <w:rPr>
-          <w:b/>
-          <w:bCs/>
-        </w:rPr>
-        <w:t>Week 8</w:t>
-      </w:r>
-    </w:p>
-    <w:p>
-      <w:r>
-        <w:t>Functions, Arrays and Structures</w:t>
-      </w:r>
-    </w:p>
-    <w:p/>
-    <w:p>
-      <w:pPr>
-        <w:rPr>
-          <w:b/>
-          <w:bCs/>
-        </w:rPr>
-      </w:pPr>
-      <w:r>
-        <w:rPr>
-          <w:b/>
-          <w:bCs/>
-        </w:rPr>
-        <w:t>Week 9</w:t>
-      </w:r>
-    </w:p>
-    <w:p>
-      <w:r>
-        <w:t>Dynamic Memory</w:t>
-      </w:r>
-    </w:p>
-    <w:p>
-      <w:r>
-        <w:t>Linked Lists</w:t>
-      </w:r>
-    </w:p>
-    <w:p/>
-    <w:p>
-      <w:pPr>
-        <w:rPr>
-          <w:b/>
-          <w:bCs/>
-        </w:rPr>
-      </w:pPr>
-      <w:r>
-        <w:rPr>
-          <w:b/>
-          <w:bCs/>
-        </w:rPr>
-        <w:t>Week 10</w:t>
-      </w:r>
-    </w:p>
-    <w:p>
-      <w:r>
-        <w:t>Classes</w:t>
-      </w:r>
-    </w:p>
-    <w:p/>
-    <w:p>
-      <w:pPr>
-        <w:rPr>
-          <w:b/>
-          <w:bCs/>
-        </w:rPr>
-      </w:pPr>
-      <w:r>
-        <w:rPr>
-          <w:b/>
-          <w:bCs/>
-        </w:rPr>
-        <w:t>Week 11</w:t>
-      </w:r>
-    </w:p>
-    <w:p>
-      <w:r>
-        <w:t>Classes – Construction and Destruction</w:t>
-      </w:r>
-    </w:p>
-    <w:p>
-      <w:r>
-        <w:t>Classes – Overloading</w:t>
-      </w:r>
-    </w:p>
-    <w:p>
-      <w:pPr>
-        <w:rPr>
-          <w:b/>
-          <w:bCs/>
-        </w:rPr>
-      </w:pPr>
-    </w:p>
-    <w:p>
-      <w:pPr>
-        <w:rPr>
-          <w:b/>
-          <w:bCs/>
-        </w:rPr>
-      </w:pPr>
-      <w:r>
-        <w:rPr>
-          <w:b/>
-          <w:bCs/>
-        </w:rPr>
-        <w:t>Week 1</w:t>
-      </w:r>
-      <w:r>
-        <w:rPr>
-          <w:b/>
-          <w:bCs/>
-        </w:rPr>
-        <w:t>2</w:t>
-      </w:r>
-    </w:p>
-    <w:p>
-      <w:r>
-        <w:t xml:space="preserve">Classes </w:t>
-      </w:r>
-      <w:r>
-        <w:t>–</w:t>
-      </w:r>
-      <w:r>
-        <w:t xml:space="preserve"> </w:t>
-      </w:r>
-      <w:r>
-        <w:t>Encapsulation (</w:t>
-      </w:r>
-      <w:r>
-        <w:t>Privacy</w:t>
-      </w:r>
-      <w:r>
-        <w:t>)</w:t>
-      </w:r>
-    </w:p>
-    <w:p>
-      <w:pPr>
-        <w:rPr>
-          <w:b/>
-          <w:bCs/>
-        </w:rPr>
-      </w:pPr>
-    </w:p>
-    <w:p>
-      <w:pPr>
-        <w:rPr>
-          <w:b/>
-          <w:bCs/>
-        </w:rPr>
-      </w:pPr>
-      <w:r>
-        <w:rPr>
-          <w:b/>
-          <w:bCs/>
-        </w:rPr>
-        <w:lastRenderedPageBreak/>
+      <w:pPr>
+        <w:rPr>
+          <w:b/>
+          <w:bCs/>
+        </w:rPr>
+      </w:pPr>
+    </w:p>
+    <w:p>
+      <w:pPr>
+        <w:rPr>
+          <w:b/>
+          <w:bCs/>
+        </w:rPr>
+      </w:pPr>
+      <w:r>
+        <w:rPr>
+          <w:b/>
+          <w:bCs/>
+        </w:rPr>
         <w:t>Week 13</w:t>
       </w:r>
     </w:p>

</xml_diff>

<commit_message>
Added reference material for week 5 of sep100.
</commit_message>
<xml_diff>
--- a/sep100/SEP100Addenda.docx
+++ b/sep100/SEP100Addenda.docx
@@ -522,13 +522,55 @@
         <w:rPr>
           <w:lang w:val="fr-FR"/>
         </w:rPr>
-        <w:t>Computations (plus, minus, modulus, d</w:t>
-      </w:r>
+        <w:t xml:space="preserve">Computations (plus, minus, </w:t>
+      </w:r>
+      <w:proofErr w:type="spellStart"/>
       <w:r>
         <w:rPr>
           <w:lang w:val="fr-FR"/>
         </w:rPr>
-        <w:t>ivide, multiplication,…)</w:t>
+        <w:t>modulus</w:t>
+      </w:r>
+      <w:proofErr w:type="spellEnd"/>
+      <w:r>
+        <w:rPr>
+          <w:lang w:val="fr-FR"/>
+        </w:rPr>
+        <w:t xml:space="preserve">, </w:t>
+      </w:r>
+      <w:proofErr w:type="spellStart"/>
+      <w:r>
+        <w:rPr>
+          <w:lang w:val="fr-FR"/>
+        </w:rPr>
+        <w:t>d</w:t>
+      </w:r>
+      <w:r>
+        <w:rPr>
+          <w:lang w:val="fr-FR"/>
+        </w:rPr>
+        <w:t>ivide</w:t>
+      </w:r>
+      <w:proofErr w:type="spellEnd"/>
+      <w:r>
+        <w:rPr>
+          <w:lang w:val="fr-FR"/>
+        </w:rPr>
+        <w:t xml:space="preserve">, </w:t>
+      </w:r>
+      <w:proofErr w:type="gramStart"/>
+      <w:r>
+        <w:rPr>
+          <w:lang w:val="fr-FR"/>
+        </w:rPr>
+        <w:t>multiplication,…</w:t>
+      </w:r>
+      <w:proofErr w:type="gramEnd"/>
+      <w:r>
+        <w:rPr>
+          <w:lang w:val="fr-FR"/>
+        </w:rPr>
+        <w:t>)</w:t>
       </w:r>
     </w:p>
     <w:p>
@@ -704,7 +746,144 @@
           <w:b/>
           <w:bCs/>
         </w:rPr>
-        <w:t>Week 9</w:t>
+        <w:t xml:space="preserve">Week </w:t>
+      </w:r>
+      <w:r>
+        <w:rPr>
+          <w:b/>
+          <w:bCs/>
+        </w:rPr>
+        <w:t>9</w:t>
+      </w:r>
+    </w:p>
+    <w:p>
+      <w:r>
+        <w:t>Classes</w:t>
+      </w:r>
+    </w:p>
+    <w:p>
+      <w:r>
+        <w:t>Design</w:t>
+      </w:r>
+    </w:p>
+    <w:p>
+      <w:pPr>
+        <w:rPr>
+          <w:b/>
+          <w:bCs/>
+        </w:rPr>
+      </w:pPr>
+    </w:p>
+    <w:p>
+      <w:pPr>
+        <w:rPr>
+          <w:b/>
+          <w:bCs/>
+        </w:rPr>
+      </w:pPr>
+      <w:r>
+        <w:rPr>
+          <w:b/>
+          <w:bCs/>
+        </w:rPr>
+        <w:t>Week 1</w:t>
+      </w:r>
+      <w:r>
+        <w:rPr>
+          <w:b/>
+          <w:bCs/>
+        </w:rPr>
+        <w:t>0</w:t>
+      </w:r>
+    </w:p>
+    <w:p>
+      <w:r>
+        <w:t>Classes – Construction and Destruction</w:t>
+      </w:r>
+    </w:p>
+    <w:p>
+      <w:r>
+        <w:t>Classes – Overloading</w:t>
+      </w:r>
+    </w:p>
+    <w:p>
+      <w:pPr>
+        <w:rPr>
+          <w:b/>
+          <w:bCs/>
+        </w:rPr>
+      </w:pPr>
+    </w:p>
+    <w:p>
+      <w:pPr>
+        <w:rPr>
+          <w:b/>
+          <w:bCs/>
+        </w:rPr>
+      </w:pPr>
+      <w:r>
+        <w:rPr>
+          <w:b/>
+          <w:bCs/>
+        </w:rPr>
+        <w:t>Week 1</w:t>
+      </w:r>
+      <w:r>
+        <w:rPr>
+          <w:b/>
+          <w:bCs/>
+        </w:rPr>
+        <w:t>1</w:t>
+      </w:r>
+    </w:p>
+    <w:p>
+      <w:r>
+        <w:t xml:space="preserve">Classes </w:t>
+      </w:r>
+      <w:r>
+        <w:t>–</w:t>
+      </w:r>
+      <w:r>
+        <w:t xml:space="preserve"> </w:t>
+      </w:r>
+      <w:r>
+        <w:t>Encapsulation (</w:t>
+      </w:r>
+      <w:r>
+        <w:t>Privacy</w:t>
+      </w:r>
+      <w:r>
+        <w:t>)</w:t>
+      </w:r>
+    </w:p>
+    <w:p>
+      <w:pPr>
+        <w:rPr>
+          <w:b/>
+          <w:bCs/>
+        </w:rPr>
+      </w:pPr>
+    </w:p>
+    <w:p>
+      <w:pPr>
+        <w:rPr>
+          <w:b/>
+          <w:bCs/>
+        </w:rPr>
+      </w:pPr>
+      <w:r>
+        <w:rPr>
+          <w:b/>
+          <w:bCs/>
+        </w:rPr>
+        <w:t xml:space="preserve">Week </w:t>
+      </w:r>
+      <w:r>
+        <w:rPr>
+          <w:b/>
+          <w:bCs/>
+        </w:rPr>
+        <w:t>12</w:t>
       </w:r>
     </w:p>
     <w:p>
@@ -718,114 +897,6 @@
       </w:r>
     </w:p>
     <w:p/>
-    <w:p>
-      <w:pPr>
-        <w:rPr>
-          <w:b/>
-          <w:bCs/>
-        </w:rPr>
-      </w:pPr>
-      <w:r>
-        <w:rPr>
-          <w:b/>
-          <w:bCs/>
-        </w:rPr>
-        <w:t>Week 10</w:t>
-      </w:r>
-    </w:p>
-    <w:p>
-      <w:r>
-        <w:t>Classes</w:t>
-      </w:r>
-    </w:p>
-    <w:p>
-      <w:r>
-        <w:t>Design</w:t>
-      </w:r>
-    </w:p>
-    <w:p>
-      <w:pPr>
-        <w:rPr>
-          <w:b/>
-          <w:bCs/>
-        </w:rPr>
-      </w:pPr>
-    </w:p>
-    <w:p>
-      <w:pPr>
-        <w:rPr>
-          <w:b/>
-          <w:bCs/>
-        </w:rPr>
-      </w:pPr>
-      <w:r>
-        <w:rPr>
-          <w:b/>
-          <w:bCs/>
-        </w:rPr>
-        <w:t>Week 11</w:t>
-      </w:r>
-    </w:p>
-    <w:p>
-      <w:r>
-        <w:t>Classes – Construction and Destruction</w:t>
-      </w:r>
-    </w:p>
-    <w:p>
-      <w:r>
-        <w:t>Classes – Overloading</w:t>
-      </w:r>
-    </w:p>
-    <w:p>
-      <w:pPr>
-        <w:rPr>
-          <w:b/>
-          <w:bCs/>
-        </w:rPr>
-      </w:pPr>
-    </w:p>
-    <w:p>
-      <w:pPr>
-        <w:rPr>
-          <w:b/>
-          <w:bCs/>
-        </w:rPr>
-      </w:pPr>
-      <w:r>
-        <w:rPr>
-          <w:b/>
-          <w:bCs/>
-        </w:rPr>
-        <w:t>Week 1</w:t>
-      </w:r>
-      <w:r>
-        <w:rPr>
-          <w:b/>
-          <w:bCs/>
-        </w:rPr>
-        <w:t>2</w:t>
-      </w:r>
-    </w:p>
-    <w:p>
-      <w:r>
-        <w:t xml:space="preserve">Classes </w:t>
-      </w:r>
-      <w:r>
-        <w:t>–</w:t>
-      </w:r>
-      <w:r>
-        <w:t xml:space="preserve"> </w:t>
-      </w:r>
-      <w:r>
-        <w:t>Encapsulation (</w:t>
-      </w:r>
-      <w:r>
-        <w:t>Privacy</w:t>
-      </w:r>
-      <w:r>
-        <w:t>)</w:t>
-      </w:r>
-    </w:p>
     <w:p>
       <w:pPr>
         <w:rPr>

</xml_diff>

<commit_message>
Added sample code for week8 of sep100.
</commit_message>
<xml_diff>
--- a/sep100/SEP100Addenda.docx
+++ b/sep100/SEP100Addenda.docx
@@ -522,55 +522,13 @@
         <w:rPr>
           <w:lang w:val="fr-FR"/>
         </w:rPr>
-        <w:t xml:space="preserve">Computations (plus, minus, </w:t>
-      </w:r>
-      <w:proofErr w:type="spellStart"/>
+        <w:t>Computations (plus, minus, modulus, d</w:t>
+      </w:r>
       <w:r>
         <w:rPr>
           <w:lang w:val="fr-FR"/>
         </w:rPr>
-        <w:t>modulus</w:t>
-      </w:r>
-      <w:proofErr w:type="spellEnd"/>
-      <w:r>
-        <w:rPr>
-          <w:lang w:val="fr-FR"/>
-        </w:rPr>
-        <w:t xml:space="preserve">, </w:t>
-      </w:r>
-      <w:proofErr w:type="spellStart"/>
-      <w:r>
-        <w:rPr>
-          <w:lang w:val="fr-FR"/>
-        </w:rPr>
-        <w:t>d</w:t>
-      </w:r>
-      <w:r>
-        <w:rPr>
-          <w:lang w:val="fr-FR"/>
-        </w:rPr>
-        <w:t>ivide</w:t>
-      </w:r>
-      <w:proofErr w:type="spellEnd"/>
-      <w:r>
-        <w:rPr>
-          <w:lang w:val="fr-FR"/>
-        </w:rPr>
-        <w:t xml:space="preserve">, </w:t>
-      </w:r>
-      <w:proofErr w:type="gramStart"/>
-      <w:r>
-        <w:rPr>
-          <w:lang w:val="fr-FR"/>
-        </w:rPr>
-        <w:t>multiplication,…</w:t>
-      </w:r>
-      <w:proofErr w:type="gramEnd"/>
-      <w:r>
-        <w:rPr>
-          <w:lang w:val="fr-FR"/>
-        </w:rPr>
-        <w:t>)</w:t>
+        <w:t>ivide, multiplication,…)</w:t>
       </w:r>
     </w:p>
     <w:p>
@@ -733,6 +691,14 @@
         <w:t>Functions, Arrays and Structures</w:t>
       </w:r>
     </w:p>
+    <w:p>
+      <w:r>
+        <w:t>Secondary Storage</w:t>
+      </w:r>
+      <w:r>
+        <w:t xml:space="preserve"> (File I/O)</w:t>
+      </w:r>
+    </w:p>
     <w:p/>
     <w:p>
       <w:pPr>
@@ -876,14 +842,7 @@
           <w:b/>
           <w:bCs/>
         </w:rPr>
-        <w:t xml:space="preserve">Week </w:t>
-      </w:r>
-      <w:r>
-        <w:rPr>
-          <w:b/>
-          <w:bCs/>
-        </w:rPr>
-        <w:t>12</w:t>
+        <w:t>Week 12</w:t>
       </w:r>
     </w:p>
     <w:p>
@@ -893,6 +852,7 @@
     </w:p>
     <w:p>
       <w:r>
+        <w:lastRenderedPageBreak/>
         <w:t>Linked Lists</w:t>
       </w:r>
     </w:p>
@@ -918,11 +878,6 @@
           <w:bCs/>
         </w:rPr>
         <w:t>Week 13</w:t>
-      </w:r>
-    </w:p>
-    <w:p>
-      <w:r>
-        <w:t>Secondary Storage</w:t>
       </w:r>
     </w:p>
     <w:p>

</xml_diff>

<commit_message>
Added reference material on text files for week8 of sep100.
</commit_message>
<xml_diff>
--- a/sep100/SEP100Addenda.docx
+++ b/sep100/SEP100Addenda.docx
@@ -693,10 +693,10 @@
     </w:p>
     <w:p>
       <w:r>
-        <w:t>Secondary Storage</w:t>
-      </w:r>
-      <w:r>
-        <w:t xml:space="preserve"> (File I/O)</w:t>
+        <w:t>Secondary Storage (File I/O)</w:t>
+      </w:r>
+      <w:r>
+        <w:t xml:space="preserve"> – Text Files</w:t>
       </w:r>
     </w:p>
     <w:p/>
@@ -856,7 +856,14 @@
         <w:t>Linked Lists</w:t>
       </w:r>
     </w:p>
-    <w:p/>
+    <w:p>
+      <w:r>
+        <w:t xml:space="preserve">Secondary Storage (File I/O) – </w:t>
+      </w:r>
+      <w:r>
+        <w:t>Records and Fields</w:t>
+      </w:r>
+    </w:p>
     <w:p>
       <w:pPr>
         <w:rPr>

</xml_diff>

<commit_message>
Added week9 to sep100
</commit_message>
<xml_diff>
--- a/sep100/SEP100Addenda.docx
+++ b/sep100/SEP100Addenda.docx
@@ -729,6 +729,14 @@
     </w:p>
     <w:p>
       <w:r>
+        <w:t>Namespaces</w:t>
+      </w:r>
+      <w:r>
+        <w:t xml:space="preserve"> (brief)</w:t>
+      </w:r>
+    </w:p>
+    <w:p>
+      <w:r>
         <w:t>Design</w:t>
       </w:r>
     </w:p>
@@ -773,6 +781,11 @@
       </w:r>
     </w:p>
     <w:p>
+      <w:r>
+        <w:t>Namespaces (brief)</w:t>
+      </w:r>
+    </w:p>
+    <w:p>
       <w:pPr>
         <w:rPr>
           <w:b/>
@@ -842,6 +855,7 @@
           <w:b/>
           <w:bCs/>
         </w:rPr>
+        <w:lastRenderedPageBreak/>
         <w:t>Week 12</w:t>
       </w:r>
     </w:p>
@@ -852,16 +866,15 @@
     </w:p>
     <w:p>
       <w:r>
-        <w:lastRenderedPageBreak/>
         <w:t>Linked Lists</w:t>
       </w:r>
     </w:p>
     <w:p>
       <w:r>
-        <w:t xml:space="preserve">Secondary Storage (File I/O) – </w:t>
-      </w:r>
-      <w:r>
-        <w:t>Records and Fields</w:t>
+        <w:t>Secondary Storage (File I/O) – Records and Fields</w:t>
+      </w:r>
+      <w:r>
+        <w:t xml:space="preserve"> (CorporateInfo from Week 8)</w:t>
       </w:r>
     </w:p>
     <w:p>

</xml_diff>

<commit_message>
Added lecture material and sample code for week10 of sep100.
</commit_message>
<xml_diff>
--- a/sep100/SEP100Addenda.docx
+++ b/sep100/SEP100Addenda.docx
@@ -522,13 +522,55 @@
         <w:rPr>
           <w:lang w:val="fr-FR"/>
         </w:rPr>
-        <w:t>Computations (plus, minus, modulus, d</w:t>
-      </w:r>
+        <w:t xml:space="preserve">Computations (plus, minus, </w:t>
+      </w:r>
+      <w:proofErr w:type="spellStart"/>
       <w:r>
         <w:rPr>
           <w:lang w:val="fr-FR"/>
         </w:rPr>
-        <w:t>ivide, multiplication,…)</w:t>
+        <w:t>modulus</w:t>
+      </w:r>
+      <w:proofErr w:type="spellEnd"/>
+      <w:r>
+        <w:rPr>
+          <w:lang w:val="fr-FR"/>
+        </w:rPr>
+        <w:t xml:space="preserve">, </w:t>
+      </w:r>
+      <w:proofErr w:type="spellStart"/>
+      <w:r>
+        <w:rPr>
+          <w:lang w:val="fr-FR"/>
+        </w:rPr>
+        <w:t>d</w:t>
+      </w:r>
+      <w:r>
+        <w:rPr>
+          <w:lang w:val="fr-FR"/>
+        </w:rPr>
+        <w:t>ivide</w:t>
+      </w:r>
+      <w:proofErr w:type="spellEnd"/>
+      <w:r>
+        <w:rPr>
+          <w:lang w:val="fr-FR"/>
+        </w:rPr>
+        <w:t xml:space="preserve">, </w:t>
+      </w:r>
+      <w:proofErr w:type="gramStart"/>
+      <w:r>
+        <w:rPr>
+          <w:lang w:val="fr-FR"/>
+        </w:rPr>
+        <w:t>multiplication,…</w:t>
+      </w:r>
+      <w:proofErr w:type="gramEnd"/>
+      <w:r>
+        <w:rPr>
+          <w:lang w:val="fr-FR"/>
+        </w:rPr>
+        <w:t>)</w:t>
       </w:r>
     </w:p>
     <w:p>
@@ -777,7 +819,15 @@
     </w:p>
     <w:p>
       <w:r>
-        <w:t>Classes – Overloading</w:t>
+        <w:t xml:space="preserve">Function </w:t>
+      </w:r>
+      <w:r>
+        <w:t>Overloading</w:t>
+      </w:r>
+    </w:p>
+    <w:p>
+      <w:r>
+        <w:t>References</w:t>
       </w:r>
     </w:p>
     <w:p>
@@ -800,11 +850,28 @@
           <w:bCs/>
         </w:rPr>
       </w:pPr>
-      <w:r>
-        <w:rPr>
-          <w:b/>
-          <w:bCs/>
-        </w:rPr>
+    </w:p>
+    <w:p>
+      <w:pPr>
+        <w:rPr>
+          <w:b/>
+          <w:bCs/>
+        </w:rPr>
+      </w:pPr>
+    </w:p>
+    <w:p>
+      <w:pPr>
+        <w:rPr>
+          <w:b/>
+          <w:bCs/>
+        </w:rPr>
+      </w:pPr>
+      <w:r>
+        <w:rPr>
+          <w:b/>
+          <w:bCs/>
+        </w:rPr>
+        <w:lastRenderedPageBreak/>
         <w:t>Week 1</w:t>
       </w:r>
       <w:r>
@@ -817,56 +884,45 @@
     </w:p>
     <w:p>
       <w:r>
-        <w:t xml:space="preserve">Classes </w:t>
-      </w:r>
-      <w:r>
-        <w:t>–</w:t>
-      </w:r>
-      <w:r>
-        <w:t xml:space="preserve"> </w:t>
-      </w:r>
-      <w:r>
-        <w:t>Encapsulation (</w:t>
-      </w:r>
-      <w:r>
-        <w:t>Privacy</w:t>
-      </w:r>
-      <w:r>
-        <w:t>)</w:t>
-      </w:r>
-    </w:p>
-    <w:p>
-      <w:pPr>
-        <w:rPr>
-          <w:b/>
-          <w:bCs/>
-        </w:rPr>
-      </w:pPr>
-    </w:p>
-    <w:p>
-      <w:pPr>
-        <w:rPr>
-          <w:b/>
-          <w:bCs/>
-        </w:rPr>
-      </w:pPr>
-      <w:r>
-        <w:rPr>
-          <w:b/>
-          <w:bCs/>
-        </w:rPr>
-        <w:lastRenderedPageBreak/>
+        <w:t>The *this pointer</w:t>
+      </w:r>
+    </w:p>
+    <w:p>
+      <w:r>
+        <w:t>Dynamic Memory</w:t>
+      </w:r>
+    </w:p>
+    <w:p>
+      <w:r>
+        <w:t>Member Functions and Privacy</w:t>
+      </w:r>
+    </w:p>
+    <w:p>
+      <w:pPr>
+        <w:rPr>
+          <w:b/>
+          <w:bCs/>
+        </w:rPr>
+      </w:pPr>
+    </w:p>
+    <w:p>
+      <w:pPr>
+        <w:rPr>
+          <w:b/>
+          <w:bCs/>
+        </w:rPr>
+      </w:pPr>
+      <w:r>
+        <w:rPr>
+          <w:b/>
+          <w:bCs/>
+        </w:rPr>
         <w:t>Week 12</w:t>
       </w:r>
     </w:p>
     <w:p>
       <w:r>
-        <w:t>Dynamic Memory</w:t>
-      </w:r>
-    </w:p>
-    <w:p>
-      <w:r>
-        <w:t>Linked Lists</w:t>
+        <w:t>Standard Library (iostream)</w:t>
       </w:r>
     </w:p>
     <w:p>
@@ -874,7 +930,25 @@
         <w:t>Secondary Storage (File I/O) – Records and Fields</w:t>
       </w:r>
       <w:r>
-        <w:t xml:space="preserve"> (CorporateInfo from Week 8)</w:t>
+        <w:t xml:space="preserve"> (</w:t>
+      </w:r>
+      <w:proofErr w:type="spellStart"/>
+      <w:r>
+        <w:t>CorporateInfo</w:t>
+      </w:r>
+      <w:proofErr w:type="spellEnd"/>
+      <w:r>
+        <w:t xml:space="preserve"> from Week 8)</w:t>
+      </w:r>
+    </w:p>
+    <w:p>
+      <w:r>
+        <w:t>Operator Overloading</w:t>
+      </w:r>
+    </w:p>
+    <w:p>
+      <w:r>
+        <w:t>Friendship</w:t>
       </w:r>
     </w:p>
     <w:p>
@@ -902,15 +976,12 @@
     </w:p>
     <w:p>
       <w:r>
-        <w:t>Standard Library</w:t>
-      </w:r>
-      <w:r>
-        <w:t xml:space="preserve"> (iostream)</w:t>
-      </w:r>
-    </w:p>
-    <w:p>
-      <w:r>
         <w:t>Language Standards</w:t>
+      </w:r>
+    </w:p>
+    <w:p>
+      <w:r>
+        <w:t>Review</w:t>
       </w:r>
     </w:p>
     <w:p/>

</xml_diff>

<commit_message>
Added reference material for week11 of sep100
</commit_message>
<xml_diff>
--- a/sep100/SEP100Addenda.docx
+++ b/sep100/SEP100Addenda.docx
@@ -771,6 +771,11 @@
     </w:p>
     <w:p>
       <w:r>
+        <w:t>Member Functions and Privacy</w:t>
+      </w:r>
+    </w:p>
+    <w:p>
+      <w:r>
         <w:t>Namespaces</w:t>
       </w:r>
       <w:r>
@@ -871,7 +876,6 @@
           <w:b/>
           <w:bCs/>
         </w:rPr>
-        <w:lastRenderedPageBreak/>
         <w:t>Week 1</w:t>
       </w:r>
       <w:r>
@@ -884,7 +888,7 @@
     </w:p>
     <w:p>
       <w:r>
-        <w:t>The *this pointer</w:t>
+        <w:t>The Current Object</w:t>
       </w:r>
     </w:p>
     <w:p>
@@ -894,7 +898,7 @@
     </w:p>
     <w:p>
       <w:r>
-        <w:t>Member Functions and Privacy</w:t>
+        <w:t>Classes and Resources</w:t>
       </w:r>
     </w:p>
     <w:p>
@@ -927,6 +931,11 @@
     </w:p>
     <w:p>
       <w:r>
+        <w:t>Input/output refinements</w:t>
+      </w:r>
+    </w:p>
+    <w:p>
+      <w:r>
         <w:t>Secondary Storage (File I/O) – Records and Fields</w:t>
       </w:r>
       <w:r>
@@ -939,16 +948,6 @@
       <w:proofErr w:type="spellEnd"/>
       <w:r>
         <w:t xml:space="preserve"> from Week 8)</w:t>
-      </w:r>
-    </w:p>
-    <w:p>
-      <w:r>
-        <w:t>Operator Overloading</w:t>
-      </w:r>
-    </w:p>
-    <w:p>
-      <w:r>
-        <w:t>Friendship</w:t>
       </w:r>
     </w:p>
     <w:p>

</xml_diff>

<commit_message>
Fixed links to the assignments for unx511.
</commit_message>
<xml_diff>
--- a/sep100/SEP100Addenda.docx
+++ b/sep100/SEP100Addenda.docx
@@ -522,55 +522,13 @@
         <w:rPr>
           <w:lang w:val="fr-FR"/>
         </w:rPr>
-        <w:t xml:space="preserve">Computations (plus, minus, </w:t>
-      </w:r>
-      <w:proofErr w:type="spellStart"/>
+        <w:t>Computations (plus, minus, modulus, d</w:t>
+      </w:r>
       <w:r>
         <w:rPr>
           <w:lang w:val="fr-FR"/>
         </w:rPr>
-        <w:t>modulus</w:t>
-      </w:r>
-      <w:proofErr w:type="spellEnd"/>
-      <w:r>
-        <w:rPr>
-          <w:lang w:val="fr-FR"/>
-        </w:rPr>
-        <w:t xml:space="preserve">, </w:t>
-      </w:r>
-      <w:proofErr w:type="spellStart"/>
-      <w:r>
-        <w:rPr>
-          <w:lang w:val="fr-FR"/>
-        </w:rPr>
-        <w:t>d</w:t>
-      </w:r>
-      <w:r>
-        <w:rPr>
-          <w:lang w:val="fr-FR"/>
-        </w:rPr>
-        <w:t>ivide</w:t>
-      </w:r>
-      <w:proofErr w:type="spellEnd"/>
-      <w:r>
-        <w:rPr>
-          <w:lang w:val="fr-FR"/>
-        </w:rPr>
-        <w:t xml:space="preserve">, </w:t>
-      </w:r>
-      <w:proofErr w:type="gramStart"/>
-      <w:r>
-        <w:rPr>
-          <w:lang w:val="fr-FR"/>
-        </w:rPr>
-        <w:t>multiplication,…</w:t>
-      </w:r>
-      <w:proofErr w:type="gramEnd"/>
-      <w:r>
-        <w:rPr>
-          <w:lang w:val="fr-FR"/>
-        </w:rPr>
-        <w:t>)</w:t>
+        <w:t>ivide, multiplication,…)</w:t>
       </w:r>
     </w:p>
     <w:p>
@@ -900,6 +858,9 @@
       <w:r>
         <w:t>Classes and Resources</w:t>
       </w:r>
+      <w:r>
+        <w:t xml:space="preserve"> – remove, need to know operators for this</w:t>
+      </w:r>
     </w:p>
     <w:p>
       <w:pPr>
@@ -939,15 +900,7 @@
         <w:t>Secondary Storage (File I/O) – Records and Fields</w:t>
       </w:r>
       <w:r>
-        <w:t xml:space="preserve"> (</w:t>
-      </w:r>
-      <w:proofErr w:type="spellStart"/>
-      <w:r>
-        <w:t>CorporateInfo</w:t>
-      </w:r>
-      <w:proofErr w:type="spellEnd"/>
-      <w:r>
-        <w:t xml:space="preserve"> from Week 8)</w:t>
+        <w:t xml:space="preserve"> (CorporateInfo from Week 8)</w:t>
       </w:r>
     </w:p>
     <w:p>

</xml_diff>

<commit_message>
Added week11 of sep100.
</commit_message>
<xml_diff>
--- a/sep100/SEP100Addenda.docx
+++ b/sep100/SEP100Addenda.docx
@@ -522,13 +522,55 @@
         <w:rPr>
           <w:lang w:val="fr-FR"/>
         </w:rPr>
-        <w:t>Computations (plus, minus, modulus, d</w:t>
-      </w:r>
+        <w:t xml:space="preserve">Computations (plus, minus, </w:t>
+      </w:r>
+      <w:proofErr w:type="spellStart"/>
       <w:r>
         <w:rPr>
           <w:lang w:val="fr-FR"/>
         </w:rPr>
-        <w:t>ivide, multiplication,…)</w:t>
+        <w:t>modulus</w:t>
+      </w:r>
+      <w:proofErr w:type="spellEnd"/>
+      <w:r>
+        <w:rPr>
+          <w:lang w:val="fr-FR"/>
+        </w:rPr>
+        <w:t xml:space="preserve">, </w:t>
+      </w:r>
+      <w:proofErr w:type="spellStart"/>
+      <w:r>
+        <w:rPr>
+          <w:lang w:val="fr-FR"/>
+        </w:rPr>
+        <w:t>d</w:t>
+      </w:r>
+      <w:r>
+        <w:rPr>
+          <w:lang w:val="fr-FR"/>
+        </w:rPr>
+        <w:t>ivide</w:t>
+      </w:r>
+      <w:proofErr w:type="spellEnd"/>
+      <w:r>
+        <w:rPr>
+          <w:lang w:val="fr-FR"/>
+        </w:rPr>
+        <w:t xml:space="preserve">, </w:t>
+      </w:r>
+      <w:proofErr w:type="gramStart"/>
+      <w:r>
+        <w:rPr>
+          <w:lang w:val="fr-FR"/>
+        </w:rPr>
+        <w:t>multiplication,…</w:t>
+      </w:r>
+      <w:proofErr w:type="gramEnd"/>
+      <w:r>
+        <w:rPr>
+          <w:lang w:val="fr-FR"/>
+        </w:rPr>
+        <w:t>)</w:t>
       </w:r>
     </w:p>
     <w:p>
@@ -856,10 +898,7 @@
     </w:p>
     <w:p>
       <w:r>
-        <w:t>Classes and Resources</w:t>
-      </w:r>
-      <w:r>
-        <w:t xml:space="preserve"> – remove, need to know operators for this</w:t>
+        <w:t>Design</w:t>
       </w:r>
     </w:p>
     <w:p>
@@ -900,7 +939,15 @@
         <w:t>Secondary Storage (File I/O) – Records and Fields</w:t>
       </w:r>
       <w:r>
-        <w:t xml:space="preserve"> (CorporateInfo from Week 8)</w:t>
+        <w:t xml:space="preserve"> (</w:t>
+      </w:r>
+      <w:proofErr w:type="spellStart"/>
+      <w:r>
+        <w:t>CorporateInfo</w:t>
+      </w:r>
+      <w:proofErr w:type="spellEnd"/>
+      <w:r>
+        <w:t xml:space="preserve"> from Week 8)</w:t>
       </w:r>
     </w:p>
     <w:p>

</xml_diff>

<commit_message>
Added week13 to sep100.
</commit_message>
<xml_diff>
--- a/sep100/SEP100Addenda.docx
+++ b/sep100/SEP100Addenda.docx
@@ -1,6 +1,6 @@
 
 <file path=word/document.xml><?xml version="1.0" encoding="utf-8"?>
-<w:document xmlns:wpc="http://schemas.microsoft.com/office/word/2010/wordprocessingCanvas" xmlns:cx="http://schemas.microsoft.com/office/drawing/2014/chartex" xmlns:cx1="http://schemas.microsoft.com/office/drawing/2015/9/8/chartex" xmlns:cx2="http://schemas.microsoft.com/office/drawing/2015/10/21/chartex" xmlns:cx3="http://schemas.microsoft.com/office/drawing/2016/5/9/chartex" xmlns:cx4="http://schemas.microsoft.com/office/drawing/2016/5/10/chartex" xmlns:cx5="http://schemas.microsoft.com/office/drawing/2016/5/11/chartex" xmlns:cx6="http://schemas.microsoft.com/office/drawing/2016/5/12/chartex" xmlns:cx7="http://schemas.microsoft.com/office/drawing/2016/5/13/chartex" xmlns:cx8="http://schemas.microsoft.com/office/drawing/2016/5/14/chartex" xmlns:mc="http://schemas.openxmlformats.org/markup-compatibility/2006" xmlns:aink="http://schemas.microsoft.com/office/drawing/2016/ink" xmlns:am3d="http://schemas.microsoft.com/office/drawing/2017/model3d" xmlns:o="urn:schemas-microsoft-com:office:office" xmlns:r="http://schemas.openxmlformats.org/officeDocument/2006/relationships" xmlns:m="http://schemas.openxmlformats.org/officeDocument/2006/math" xmlns:v="urn:schemas-microsoft-com:vml" xmlns:wp14="http://schemas.microsoft.com/office/word/2010/wordprocessingDrawing" xmlns:wp="http://schemas.openxmlformats.org/drawingml/2006/wordprocessingDrawing" xmlns:w10="urn:schemas-microsoft-com:office:word" xmlns:w="http://schemas.openxmlformats.org/wordprocessingml/2006/main" xmlns:w14="http://schemas.microsoft.com/office/word/2010/wordml" xmlns:w15="http://schemas.microsoft.com/office/word/2012/wordml" xmlns:w16cex="http://schemas.microsoft.com/office/word/2018/wordml/cex" xmlns:w16cid="http://schemas.microsoft.com/office/word/2016/wordml/cid" xmlns:w16="http://schemas.microsoft.com/office/word/2018/wordml" xmlns:w16se="http://schemas.microsoft.com/office/word/2015/wordml/symex" xmlns:wpg="http://schemas.microsoft.com/office/word/2010/wordprocessingGroup" xmlns:wpi="http://schemas.microsoft.com/office/word/2010/wordprocessingInk" xmlns:wne="http://schemas.microsoft.com/office/word/2006/wordml" xmlns:wps="http://schemas.microsoft.com/office/word/2010/wordprocessingShape" mc:Ignorable="w14 w15 w16se w16cid w16 w16cex wp14">
+<w:document xmlns:wpc="http://schemas.microsoft.com/office/word/2010/wordprocessingCanvas" xmlns:cx="http://schemas.microsoft.com/office/drawing/2014/chartex" xmlns:cx1="http://schemas.microsoft.com/office/drawing/2015/9/8/chartex" xmlns:cx2="http://schemas.microsoft.com/office/drawing/2015/10/21/chartex" xmlns:cx3="http://schemas.microsoft.com/office/drawing/2016/5/9/chartex" xmlns:cx4="http://schemas.microsoft.com/office/drawing/2016/5/10/chartex" xmlns:cx5="http://schemas.microsoft.com/office/drawing/2016/5/11/chartex" xmlns:cx6="http://schemas.microsoft.com/office/drawing/2016/5/12/chartex" xmlns:cx7="http://schemas.microsoft.com/office/drawing/2016/5/13/chartex" xmlns:cx8="http://schemas.microsoft.com/office/drawing/2016/5/14/chartex" xmlns:mc="http://schemas.openxmlformats.org/markup-compatibility/2006" xmlns:aink="http://schemas.microsoft.com/office/drawing/2016/ink" xmlns:am3d="http://schemas.microsoft.com/office/drawing/2017/model3d" xmlns:o="urn:schemas-microsoft-com:office:office" xmlns:r="http://schemas.openxmlformats.org/officeDocument/2006/relationships" xmlns:m="http://schemas.openxmlformats.org/officeDocument/2006/math" xmlns:v="urn:schemas-microsoft-com:vml" xmlns:wp14="http://schemas.microsoft.com/office/word/2010/wordprocessingDrawing" xmlns:wp="http://schemas.openxmlformats.org/drawingml/2006/wordprocessingDrawing" xmlns:w10="urn:schemas-microsoft-com:office:word" xmlns:w="http://schemas.openxmlformats.org/wordprocessingml/2006/main" xmlns:w14="http://schemas.microsoft.com/office/word/2010/wordml" xmlns:w15="http://schemas.microsoft.com/office/word/2012/wordml" xmlns:w16cex="http://schemas.microsoft.com/office/word/2018/wordml/cex" xmlns:w16cid="http://schemas.microsoft.com/office/word/2016/wordml/cid" xmlns:w16="http://schemas.microsoft.com/office/word/2018/wordml" xmlns:w16sdtdh="http://schemas.microsoft.com/office/word/2020/wordml/sdtdatahash" xmlns:w16se="http://schemas.microsoft.com/office/word/2015/wordml/symex" xmlns:wpg="http://schemas.microsoft.com/office/word/2010/wordprocessingGroup" xmlns:wpi="http://schemas.microsoft.com/office/word/2010/wordprocessingInk" xmlns:wne="http://schemas.microsoft.com/office/word/2006/wordml" xmlns:wps="http://schemas.microsoft.com/office/word/2010/wordprocessingShape" mc:Ignorable="w14 w15 w16se w16cid w16 w16cex w16sdtdh wp14">
   <w:body>
     <w:p>
       <w:pPr>
@@ -279,50 +279,25 @@
         <w:rPr>
           <w:sz w:val="24"/>
         </w:rPr>
-        <w:t>Testing and</w:t>
-      </w:r>
-      <w:r>
-        <w:rPr>
-          <w:spacing w:val="-1"/>
-          <w:sz w:val="24"/>
-        </w:rPr>
-        <w:t xml:space="preserve"> </w:t>
-      </w:r>
-      <w:r>
-        <w:rPr>
-          <w:sz w:val="24"/>
-        </w:rPr>
-        <w:t>Debugging</w:t>
-      </w:r>
-      <w:r>
-        <w:rPr>
-          <w:sz w:val="24"/>
-        </w:rPr>
-        <w:t xml:space="preserve"> (Week 6)</w:t>
-      </w:r>
-    </w:p>
-    <w:p>
-      <w:pPr>
-        <w:pStyle w:val="TableParagraph"/>
-        <w:numPr>
-          <w:ilvl w:val="0"/>
-          <w:numId w:val="1"/>
-        </w:numPr>
-        <w:tabs>
-          <w:tab w:val="left" w:pos="830"/>
-          <w:tab w:val="left" w:pos="831"/>
-        </w:tabs>
-        <w:spacing w:line="273" w:lineRule="exact"/>
-        <w:ind w:hanging="361"/>
-        <w:rPr>
-          <w:sz w:val="24"/>
-        </w:rPr>
-      </w:pPr>
-      <w:r>
-        <w:rPr>
-          <w:sz w:val="24"/>
-        </w:rPr>
-        <w:t>Refinements (Weeks 9)</w:t>
+        <w:t>Design</w:t>
+      </w:r>
+      <w:r>
+        <w:rPr>
+          <w:sz w:val="24"/>
+        </w:rPr>
+        <w:t xml:space="preserve"> (Week 6</w:t>
+      </w:r>
+      <w:r>
+        <w:rPr>
+          <w:sz w:val="24"/>
+        </w:rPr>
+        <w:t>, 13</w:t>
+      </w:r>
+      <w:r>
+        <w:rPr>
+          <w:sz w:val="24"/>
+        </w:rPr>
+        <w:t>)</w:t>
       </w:r>
     </w:p>
     <w:p>
@@ -346,31 +321,13 @@
         <w:rPr>
           <w:sz w:val="24"/>
         </w:rPr>
-        <w:t>Classes</w:t>
-      </w:r>
-      <w:r>
-        <w:rPr>
-          <w:sz w:val="24"/>
-        </w:rPr>
-        <w:t xml:space="preserve"> (Week</w:t>
-      </w:r>
-      <w:r>
-        <w:rPr>
-          <w:sz w:val="24"/>
-        </w:rPr>
-        <w:t>s</w:t>
-      </w:r>
-      <w:r>
-        <w:rPr>
-          <w:sz w:val="24"/>
-        </w:rPr>
-        <w:t xml:space="preserve"> 10-1</w:t>
-      </w:r>
-      <w:r>
-        <w:rPr>
-          <w:sz w:val="24"/>
-        </w:rPr>
-        <w:t>2</w:t>
+        <w:t>Review (Week 7</w:t>
+      </w:r>
+      <w:r>
+        <w:rPr>
+          <w:sz w:val="24"/>
+        </w:rPr>
+        <w:t>, 14</w:t>
       </w:r>
       <w:r>
         <w:rPr>
@@ -413,7 +370,109 @@
         <w:rPr>
           <w:sz w:val="24"/>
         </w:rPr>
-        <w:t>Storage (Week 13)</w:t>
+        <w:t>Storage (Week 8</w:t>
+      </w:r>
+      <w:r>
+        <w:rPr>
+          <w:sz w:val="24"/>
+        </w:rPr>
+        <w:t>, 12</w:t>
+      </w:r>
+      <w:r>
+        <w:rPr>
+          <w:sz w:val="24"/>
+        </w:rPr>
+        <w:t>)</w:t>
+      </w:r>
+    </w:p>
+    <w:p>
+      <w:pPr>
+        <w:pStyle w:val="TableParagraph"/>
+        <w:numPr>
+          <w:ilvl w:val="0"/>
+          <w:numId w:val="1"/>
+        </w:numPr>
+        <w:tabs>
+          <w:tab w:val="left" w:pos="830"/>
+          <w:tab w:val="left" w:pos="831"/>
+        </w:tabs>
+        <w:spacing w:line="293" w:lineRule="exact"/>
+        <w:ind w:hanging="361"/>
+        <w:rPr>
+          <w:sz w:val="24"/>
+        </w:rPr>
+      </w:pPr>
+      <w:r>
+        <w:rPr>
+          <w:sz w:val="24"/>
+        </w:rPr>
+        <w:t>Classes</w:t>
+      </w:r>
+      <w:r>
+        <w:rPr>
+          <w:sz w:val="24"/>
+        </w:rPr>
+        <w:t xml:space="preserve"> (Week</w:t>
+      </w:r>
+      <w:r>
+        <w:rPr>
+          <w:sz w:val="24"/>
+        </w:rPr>
+        <w:t>s</w:t>
+      </w:r>
+      <w:r>
+        <w:rPr>
+          <w:sz w:val="24"/>
+        </w:rPr>
+        <w:t xml:space="preserve"> </w:t>
+      </w:r>
+      <w:r>
+        <w:rPr>
+          <w:sz w:val="24"/>
+        </w:rPr>
+        <w:t>9</w:t>
+      </w:r>
+      <w:r>
+        <w:rPr>
+          <w:sz w:val="24"/>
+        </w:rPr>
+        <w:t>-1</w:t>
+      </w:r>
+      <w:r>
+        <w:rPr>
+          <w:sz w:val="24"/>
+        </w:rPr>
+        <w:t>1</w:t>
+      </w:r>
+      <w:r>
+        <w:rPr>
+          <w:sz w:val="24"/>
+        </w:rPr>
+        <w:t>)</w:t>
+      </w:r>
+    </w:p>
+    <w:p>
+      <w:pPr>
+        <w:pStyle w:val="TableParagraph"/>
+        <w:numPr>
+          <w:ilvl w:val="0"/>
+          <w:numId w:val="1"/>
+        </w:numPr>
+        <w:tabs>
+          <w:tab w:val="left" w:pos="830"/>
+          <w:tab w:val="left" w:pos="831"/>
+        </w:tabs>
+        <w:spacing w:line="293" w:lineRule="exact"/>
+        <w:ind w:hanging="361"/>
+        <w:rPr>
+          <w:sz w:val="24"/>
+        </w:rPr>
+      </w:pPr>
+      <w:r>
+        <w:rPr>
+          <w:sz w:val="24"/>
+        </w:rPr>
+        <w:t>Language Standards (Week 13)</w:t>
       </w:r>
     </w:p>
     <w:p/>
@@ -522,55 +581,13 @@
         <w:rPr>
           <w:lang w:val="fr-FR"/>
         </w:rPr>
-        <w:t xml:space="preserve">Computations (plus, minus, </w:t>
-      </w:r>
-      <w:proofErr w:type="spellStart"/>
+        <w:t>Computations (plus, minus, modulus, d</w:t>
+      </w:r>
       <w:r>
         <w:rPr>
           <w:lang w:val="fr-FR"/>
         </w:rPr>
-        <w:t>modulus</w:t>
-      </w:r>
-      <w:proofErr w:type="spellEnd"/>
-      <w:r>
-        <w:rPr>
-          <w:lang w:val="fr-FR"/>
-        </w:rPr>
-        <w:t xml:space="preserve">, </w:t>
-      </w:r>
-      <w:proofErr w:type="spellStart"/>
-      <w:r>
-        <w:rPr>
-          <w:lang w:val="fr-FR"/>
-        </w:rPr>
-        <w:t>d</w:t>
-      </w:r>
-      <w:r>
-        <w:rPr>
-          <w:lang w:val="fr-FR"/>
-        </w:rPr>
-        <w:t>ivide</w:t>
-      </w:r>
-      <w:proofErr w:type="spellEnd"/>
-      <w:r>
-        <w:rPr>
-          <w:lang w:val="fr-FR"/>
-        </w:rPr>
-        <w:t xml:space="preserve">, </w:t>
-      </w:r>
-      <w:proofErr w:type="gramStart"/>
-      <w:r>
-        <w:rPr>
-          <w:lang w:val="fr-FR"/>
-        </w:rPr>
-        <w:t>multiplication,…</w:t>
-      </w:r>
-      <w:proofErr w:type="gramEnd"/>
-      <w:r>
-        <w:rPr>
-          <w:lang w:val="fr-FR"/>
-        </w:rPr>
-        <w:t>)</w:t>
+        <w:t>ivide, multiplication,…)</w:t>
       </w:r>
     </w:p>
     <w:p>
@@ -635,12 +652,12 @@
     </w:p>
     <w:p>
       <w:r>
+        <w:lastRenderedPageBreak/>
         <w:t>Structures</w:t>
       </w:r>
     </w:p>
     <w:p>
       <w:r>
-        <w:lastRenderedPageBreak/>
         <w:t>Testing and Debugging</w:t>
       </w:r>
     </w:p>
@@ -936,18 +953,7 @@
     </w:p>
     <w:p>
       <w:r>
-        <w:t>Secondary Storage (File I/O) – Records and Fields</w:t>
-      </w:r>
-      <w:r>
-        <w:t xml:space="preserve"> (</w:t>
-      </w:r>
-      <w:proofErr w:type="spellStart"/>
-      <w:r>
-        <w:t>CorporateInfo</w:t>
-      </w:r>
-      <w:proofErr w:type="spellEnd"/>
-      <w:r>
-        <w:t xml:space="preserve"> from Week 8)</w:t>
+        <w:t>Secondary Storage (File I/O)</w:t>
       </w:r>
     </w:p>
     <w:p>
@@ -980,23 +986,28 @@
     </w:p>
     <w:p>
       <w:r>
+        <w:t>Design</w:t>
+      </w:r>
+    </w:p>
+    <w:p/>
+    <w:p>
+      <w:pPr>
+        <w:rPr>
+          <w:b/>
+          <w:bCs/>
+        </w:rPr>
+      </w:pPr>
+      <w:r>
+        <w:rPr>
+          <w:b/>
+          <w:bCs/>
+        </w:rPr>
+        <w:t>Week 14</w:t>
+      </w:r>
+    </w:p>
+    <w:p>
+      <w:r>
         <w:t>Review</w:t>
-      </w:r>
-    </w:p>
-    <w:p/>
-    <w:p>
-      <w:pPr>
-        <w:rPr>
-          <w:b/>
-          <w:bCs/>
-        </w:rPr>
-      </w:pPr>
-      <w:r>
-        <w:rPr>
-          <w:b/>
-          <w:bCs/>
-        </w:rPr>
-        <w:t>Week 14</w:t>
       </w:r>
     </w:p>
     <w:p>
@@ -1015,7 +1026,7 @@
 </file>
 
 <file path=word/numbering.xml><?xml version="1.0" encoding="utf-8"?>
-<w:numbering xmlns:wpc="http://schemas.microsoft.com/office/word/2010/wordprocessingCanvas" xmlns:cx="http://schemas.microsoft.com/office/drawing/2014/chartex" xmlns:cx1="http://schemas.microsoft.com/office/drawing/2015/9/8/chartex" xmlns:cx2="http://schemas.microsoft.com/office/drawing/2015/10/21/chartex" xmlns:cx3="http://schemas.microsoft.com/office/drawing/2016/5/9/chartex" xmlns:cx4="http://schemas.microsoft.com/office/drawing/2016/5/10/chartex" xmlns:cx5="http://schemas.microsoft.com/office/drawing/2016/5/11/chartex" xmlns:cx6="http://schemas.microsoft.com/office/drawing/2016/5/12/chartex" xmlns:cx7="http://schemas.microsoft.com/office/drawing/2016/5/13/chartex" xmlns:cx8="http://schemas.microsoft.com/office/drawing/2016/5/14/chartex" xmlns:mc="http://schemas.openxmlformats.org/markup-compatibility/2006" xmlns:aink="http://schemas.microsoft.com/office/drawing/2016/ink" xmlns:am3d="http://schemas.microsoft.com/office/drawing/2017/model3d" xmlns:o="urn:schemas-microsoft-com:office:office" xmlns:r="http://schemas.openxmlformats.org/officeDocument/2006/relationships" xmlns:m="http://schemas.openxmlformats.org/officeDocument/2006/math" xmlns:v="urn:schemas-microsoft-com:vml" xmlns:wp14="http://schemas.microsoft.com/office/word/2010/wordprocessingDrawing" xmlns:wp="http://schemas.openxmlformats.org/drawingml/2006/wordprocessingDrawing" xmlns:w10="urn:schemas-microsoft-com:office:word" xmlns:w="http://schemas.openxmlformats.org/wordprocessingml/2006/main" xmlns:w14="http://schemas.microsoft.com/office/word/2010/wordml" xmlns:w15="http://schemas.microsoft.com/office/word/2012/wordml" xmlns:w16cex="http://schemas.microsoft.com/office/word/2018/wordml/cex" xmlns:w16cid="http://schemas.microsoft.com/office/word/2016/wordml/cid" xmlns:w16="http://schemas.microsoft.com/office/word/2018/wordml" xmlns:w16se="http://schemas.microsoft.com/office/word/2015/wordml/symex" xmlns:wpg="http://schemas.microsoft.com/office/word/2010/wordprocessingGroup" xmlns:wpi="http://schemas.microsoft.com/office/word/2010/wordprocessingInk" xmlns:wne="http://schemas.microsoft.com/office/word/2006/wordml" xmlns:wps="http://schemas.microsoft.com/office/word/2010/wordprocessingShape" mc:Ignorable="w14 w15 w16se w16cid w16 w16cex wp14">
+<w:numbering xmlns:wpc="http://schemas.microsoft.com/office/word/2010/wordprocessingCanvas" xmlns:cx="http://schemas.microsoft.com/office/drawing/2014/chartex" xmlns:cx1="http://schemas.microsoft.com/office/drawing/2015/9/8/chartex" xmlns:cx2="http://schemas.microsoft.com/office/drawing/2015/10/21/chartex" xmlns:cx3="http://schemas.microsoft.com/office/drawing/2016/5/9/chartex" xmlns:cx4="http://schemas.microsoft.com/office/drawing/2016/5/10/chartex" xmlns:cx5="http://schemas.microsoft.com/office/drawing/2016/5/11/chartex" xmlns:cx6="http://schemas.microsoft.com/office/drawing/2016/5/12/chartex" xmlns:cx7="http://schemas.microsoft.com/office/drawing/2016/5/13/chartex" xmlns:cx8="http://schemas.microsoft.com/office/drawing/2016/5/14/chartex" xmlns:mc="http://schemas.openxmlformats.org/markup-compatibility/2006" xmlns:aink="http://schemas.microsoft.com/office/drawing/2016/ink" xmlns:am3d="http://schemas.microsoft.com/office/drawing/2017/model3d" xmlns:o="urn:schemas-microsoft-com:office:office" xmlns:r="http://schemas.openxmlformats.org/officeDocument/2006/relationships" xmlns:m="http://schemas.openxmlformats.org/officeDocument/2006/math" xmlns:v="urn:schemas-microsoft-com:vml" xmlns:wp14="http://schemas.microsoft.com/office/word/2010/wordprocessingDrawing" xmlns:wp="http://schemas.openxmlformats.org/drawingml/2006/wordprocessingDrawing" xmlns:w10="urn:schemas-microsoft-com:office:word" xmlns:w="http://schemas.openxmlformats.org/wordprocessingml/2006/main" xmlns:w14="http://schemas.microsoft.com/office/word/2010/wordml" xmlns:w15="http://schemas.microsoft.com/office/word/2012/wordml" xmlns:w16cex="http://schemas.microsoft.com/office/word/2018/wordml/cex" xmlns:w16cid="http://schemas.microsoft.com/office/word/2016/wordml/cid" xmlns:w16="http://schemas.microsoft.com/office/word/2018/wordml" xmlns:w16sdtdh="http://schemas.microsoft.com/office/word/2020/wordml/sdtdatahash" xmlns:w16se="http://schemas.microsoft.com/office/word/2015/wordml/symex" xmlns:wpg="http://schemas.microsoft.com/office/word/2010/wordprocessingGroup" xmlns:wpi="http://schemas.microsoft.com/office/word/2010/wordprocessingInk" xmlns:wne="http://schemas.microsoft.com/office/word/2006/wordml" xmlns:wps="http://schemas.microsoft.com/office/word/2010/wordprocessingShape" mc:Ignorable="w14 w15 w16se w16cid w16 w16cex w16sdtdh wp14">
   <w:abstractNum w:abstractNumId="0" w15:restartNumberingAfterBreak="0">
     <w:nsid w:val="5C7011A3"/>
     <w:multiLevelType w:val="hybridMultilevel"/>
@@ -1130,7 +1141,7 @@
 </file>
 
 <file path=word/styles.xml><?xml version="1.0" encoding="utf-8"?>
-<w:styles xmlns:mc="http://schemas.openxmlformats.org/markup-compatibility/2006" xmlns:r="http://schemas.openxmlformats.org/officeDocument/2006/relationships" xmlns:w="http://schemas.openxmlformats.org/wordprocessingml/2006/main" xmlns:w14="http://schemas.microsoft.com/office/word/2010/wordml" xmlns:w15="http://schemas.microsoft.com/office/word/2012/wordml" xmlns:w16cex="http://schemas.microsoft.com/office/word/2018/wordml/cex" xmlns:w16cid="http://schemas.microsoft.com/office/word/2016/wordml/cid" xmlns:w16="http://schemas.microsoft.com/office/word/2018/wordml" xmlns:w16se="http://schemas.microsoft.com/office/word/2015/wordml/symex" mc:Ignorable="w14 w15 w16se w16cid w16 w16cex">
+<w:styles xmlns:mc="http://schemas.openxmlformats.org/markup-compatibility/2006" xmlns:r="http://schemas.openxmlformats.org/officeDocument/2006/relationships" xmlns:w="http://schemas.openxmlformats.org/wordprocessingml/2006/main" xmlns:w14="http://schemas.microsoft.com/office/word/2010/wordml" xmlns:w15="http://schemas.microsoft.com/office/word/2012/wordml" xmlns:w16cex="http://schemas.microsoft.com/office/word/2018/wordml/cex" xmlns:w16cid="http://schemas.microsoft.com/office/word/2016/wordml/cid" xmlns:w16="http://schemas.microsoft.com/office/word/2018/wordml" xmlns:w16sdtdh="http://schemas.microsoft.com/office/word/2020/wordml/sdtdatahash" xmlns:w16se="http://schemas.microsoft.com/office/word/2015/wordml/symex" mc:Ignorable="w14 w15 w16se w16cid w16 w16cex w16sdtdh">
   <w:docDefaults>
     <w:rPrDefault>
       <w:rPr>

</xml_diff>

<commit_message>
Updated the addenda for sep100.
</commit_message>
<xml_diff>
--- a/sep100/SEP100Addenda.docx
+++ b/sep100/SEP100Addenda.docx
@@ -370,19 +370,7 @@
         <w:rPr>
           <w:sz w:val="24"/>
         </w:rPr>
-        <w:t>Storage (Week 8</w:t>
-      </w:r>
-      <w:r>
-        <w:rPr>
-          <w:sz w:val="24"/>
-        </w:rPr>
-        <w:t>, 12</w:t>
-      </w:r>
-      <w:r>
-        <w:rPr>
-          <w:sz w:val="24"/>
-        </w:rPr>
-        <w:t>)</w:t>
+        <w:t>Storage (Week 8, 12)</w:t>
       </w:r>
     </w:p>
     <w:p>
@@ -581,13 +569,41 @@
         <w:rPr>
           <w:lang w:val="fr-FR"/>
         </w:rPr>
-        <w:t>Computations (plus, minus, modulus, d</w:t>
-      </w:r>
+        <w:t xml:space="preserve">Computations (plus, minus, </w:t>
+      </w:r>
+      <w:proofErr w:type="spellStart"/>
       <w:r>
         <w:rPr>
           <w:lang w:val="fr-FR"/>
         </w:rPr>
-        <w:t>ivide, multiplication,…)</w:t>
+        <w:t>modulus</w:t>
+      </w:r>
+      <w:proofErr w:type="spellEnd"/>
+      <w:r>
+        <w:rPr>
+          <w:lang w:val="fr-FR"/>
+        </w:rPr>
+        <w:t xml:space="preserve">, </w:t>
+      </w:r>
+      <w:proofErr w:type="spellStart"/>
+      <w:r>
+        <w:rPr>
+          <w:lang w:val="fr-FR"/>
+        </w:rPr>
+        <w:t>d</w:t>
+      </w:r>
+      <w:r>
+        <w:rPr>
+          <w:lang w:val="fr-FR"/>
+        </w:rPr>
+        <w:t>ivide</w:t>
+      </w:r>
+      <w:proofErr w:type="spellEnd"/>
+      <w:r>
+        <w:rPr>
+          <w:lang w:val="fr-FR"/>
+        </w:rPr>
+        <w:t>, multiplication,…)</w:t>
       </w:r>
     </w:p>
     <w:p>
@@ -850,11 +866,6 @@
     <w:p>
       <w:r>
         <w:t>References</w:t>
-      </w:r>
-    </w:p>
-    <w:p>
-      <w:r>
-        <w:t>Namespaces (brief)</w:t>
       </w:r>
     </w:p>
     <w:p>

</xml_diff>